<commit_message>
Q3: Created seperate programs according to the question
</commit_message>
<xml_diff>
--- a/Assignment6&7_Group1.docx
+++ b/Assignment6&7_Group1.docx
@@ -5230,12 +5230,1614 @@
           <w:bCs/>
         </w:rPr>
       </w:pPr>
-      <w:r>
-        <w:rPr>
-          <w:rFonts w:cs="Arial"/>
-          <w:b/>
-          <w:bCs/>
-        </w:rPr>
+    </w:p>
+    <w:p>
+      <w:pPr>
+        <w:tabs>
+          <w:tab w:val="left" w:pos="3030"/>
+        </w:tabs>
+        <w:rPr>
+          <w:rFonts w:cs="Arial"/>
+          <w:b/>
+          <w:bCs/>
+        </w:rPr>
+      </w:pPr>
+      <w:r>
+        <w:rPr>
+          <w:rFonts w:cs="Arial"/>
+          <w:b/>
+          <w:bCs/>
+        </w:rPr>
+        <w:t>Code</w:t>
+      </w:r>
+    </w:p>
+    <w:p>
+      <w:pPr>
+        <w:pStyle w:val="CODE"/>
+      </w:pPr>
+      <w:r>
+        <w:t>import pickle</w:t>
+      </w:r>
+    </w:p>
+    <w:p>
+      <w:pPr>
+        <w:pStyle w:val="CODE"/>
+      </w:pPr>
+      <w:r>
+        <w:t>from typing import List</w:t>
+      </w:r>
+    </w:p>
+    <w:p>
+      <w:pPr>
+        <w:pStyle w:val="CODE"/>
+      </w:pPr>
+    </w:p>
+    <w:p>
+      <w:pPr>
+        <w:pStyle w:val="CODE"/>
+      </w:pPr>
+      <w:r>
+        <w:t xml:space="preserve">def </w:t>
+      </w:r>
+      <w:proofErr w:type="spellStart"/>
+      <w:r>
+        <w:t>get_miles_</w:t>
+      </w:r>
+      <w:proofErr w:type="gramStart"/>
+      <w:r>
+        <w:t>driven</w:t>
+      </w:r>
+      <w:proofErr w:type="spellEnd"/>
+      <w:r>
+        <w:t>(</w:t>
+      </w:r>
+      <w:proofErr w:type="gramEnd"/>
+      <w:r>
+        <w:t>) -&gt; float:</w:t>
+      </w:r>
+    </w:p>
+    <w:p>
+      <w:pPr>
+        <w:pStyle w:val="CODE"/>
+      </w:pPr>
+      <w:r>
+        <w:t xml:space="preserve">    """</w:t>
+      </w:r>
+    </w:p>
+    <w:p>
+      <w:pPr>
+        <w:pStyle w:val="CODE"/>
+      </w:pPr>
+      <w:r>
+        <w:t xml:space="preserve">    This function get data from user miles driven</w:t>
+      </w:r>
+    </w:p>
+    <w:p>
+      <w:pPr>
+        <w:pStyle w:val="CODE"/>
+      </w:pPr>
+      <w:r>
+        <w:t xml:space="preserve">    </w:t>
+      </w:r>
+    </w:p>
+    <w:p>
+      <w:pPr>
+        <w:pStyle w:val="CODE"/>
+      </w:pPr>
+      <w:r>
+        <w:t xml:space="preserve">    Parameters:</w:t>
+      </w:r>
+    </w:p>
+    <w:p>
+      <w:pPr>
+        <w:pStyle w:val="CODE"/>
+      </w:pPr>
+      <w:r>
+        <w:t xml:space="preserve">    None</w:t>
+      </w:r>
+    </w:p>
+    <w:p>
+      <w:pPr>
+        <w:pStyle w:val="CODE"/>
+      </w:pPr>
+      <w:r>
+        <w:t xml:space="preserve">    </w:t>
+      </w:r>
+    </w:p>
+    <w:p>
+      <w:pPr>
+        <w:pStyle w:val="CODE"/>
+      </w:pPr>
+      <w:r>
+        <w:t xml:space="preserve">    Returns:</w:t>
+      </w:r>
+    </w:p>
+    <w:p>
+      <w:pPr>
+        <w:pStyle w:val="CODE"/>
+      </w:pPr>
+      <w:r>
+        <w:t xml:space="preserve">    float</w:t>
+      </w:r>
+    </w:p>
+    <w:p>
+      <w:pPr>
+        <w:pStyle w:val="CODE"/>
+      </w:pPr>
+      <w:r>
+        <w:t xml:space="preserve">    """   </w:t>
+      </w:r>
+    </w:p>
+    <w:p>
+      <w:pPr>
+        <w:pStyle w:val="CODE"/>
+      </w:pPr>
+      <w:r>
+        <w:t xml:space="preserve">    while True:</w:t>
+      </w:r>
+    </w:p>
+    <w:p>
+      <w:pPr>
+        <w:pStyle w:val="CODE"/>
+      </w:pPr>
+      <w:r>
+        <w:t xml:space="preserve">        try:</w:t>
+      </w:r>
+    </w:p>
+    <w:p>
+      <w:pPr>
+        <w:pStyle w:val="CODE"/>
+      </w:pPr>
+      <w:r>
+        <w:t xml:space="preserve">            </w:t>
+      </w:r>
+      <w:proofErr w:type="spellStart"/>
+      <w:r>
+        <w:t>miles_driven</w:t>
+      </w:r>
+      <w:proofErr w:type="spellEnd"/>
+      <w:r>
+        <w:t xml:space="preserve"> = </w:t>
+      </w:r>
+      <w:proofErr w:type="gramStart"/>
+      <w:r>
+        <w:t>float(</w:t>
+      </w:r>
+      <w:proofErr w:type="gramEnd"/>
+      <w:r>
+        <w:t>input("Enter miles driven:\t"))</w:t>
+      </w:r>
+    </w:p>
+    <w:p>
+      <w:pPr>
+        <w:pStyle w:val="CODE"/>
+      </w:pPr>
+      <w:r>
+        <w:t xml:space="preserve">            if </w:t>
+      </w:r>
+      <w:proofErr w:type="spellStart"/>
+      <w:r>
+        <w:t>miles_driven</w:t>
+      </w:r>
+      <w:proofErr w:type="spellEnd"/>
+      <w:r>
+        <w:t xml:space="preserve"> &gt; 0:</w:t>
+      </w:r>
+    </w:p>
+    <w:p>
+      <w:pPr>
+        <w:pStyle w:val="CODE"/>
+      </w:pPr>
+      <w:r>
+        <w:t xml:space="preserve">                return </w:t>
+      </w:r>
+      <w:proofErr w:type="spellStart"/>
+      <w:r>
+        <w:t>miles_driven</w:t>
+      </w:r>
+      <w:proofErr w:type="spellEnd"/>
+    </w:p>
+    <w:p>
+      <w:pPr>
+        <w:pStyle w:val="CODE"/>
+      </w:pPr>
+      <w:r>
+        <w:t xml:space="preserve">            else:</w:t>
+      </w:r>
+    </w:p>
+    <w:p>
+      <w:pPr>
+        <w:pStyle w:val="CODE"/>
+      </w:pPr>
+      <w:r>
+        <w:lastRenderedPageBreak/>
+        <w:t xml:space="preserve">                </w:t>
+      </w:r>
+      <w:proofErr w:type="gramStart"/>
+      <w:r>
+        <w:t>print(</w:t>
+      </w:r>
+      <w:proofErr w:type="gramEnd"/>
+      <w:r>
+        <w:t>"Entry must be greater than zero. Please try again.\n")</w:t>
+      </w:r>
+    </w:p>
+    <w:p>
+      <w:pPr>
+        <w:pStyle w:val="CODE"/>
+      </w:pPr>
+      <w:r>
+        <w:t xml:space="preserve">        except </w:t>
+      </w:r>
+      <w:proofErr w:type="spellStart"/>
+      <w:r>
+        <w:t>ValueError</w:t>
+      </w:r>
+      <w:proofErr w:type="spellEnd"/>
+      <w:r>
+        <w:t>:</w:t>
+      </w:r>
+    </w:p>
+    <w:p>
+      <w:pPr>
+        <w:pStyle w:val="CODE"/>
+      </w:pPr>
+      <w:r>
+        <w:t xml:space="preserve">            </w:t>
+      </w:r>
+      <w:proofErr w:type="gramStart"/>
+      <w:r>
+        <w:t>print(</w:t>
+      </w:r>
+      <w:proofErr w:type="gramEnd"/>
+      <w:r>
+        <w:t>"Invalid input. Please enter a numeric value.\n")</w:t>
+      </w:r>
+    </w:p>
+    <w:p>
+      <w:pPr>
+        <w:pStyle w:val="CODE"/>
+      </w:pPr>
+    </w:p>
+    <w:p>
+      <w:pPr>
+        <w:pStyle w:val="CODE"/>
+      </w:pPr>
+      <w:r>
+        <w:t xml:space="preserve">def </w:t>
+      </w:r>
+      <w:proofErr w:type="spellStart"/>
+      <w:r>
+        <w:t>get_gallons_</w:t>
+      </w:r>
+      <w:proofErr w:type="gramStart"/>
+      <w:r>
+        <w:t>used</w:t>
+      </w:r>
+      <w:proofErr w:type="spellEnd"/>
+      <w:r>
+        <w:t>(</w:t>
+      </w:r>
+      <w:proofErr w:type="gramEnd"/>
+      <w:r>
+        <w:t>) -&gt; float:</w:t>
+      </w:r>
+    </w:p>
+    <w:p>
+      <w:pPr>
+        <w:pStyle w:val="CODE"/>
+      </w:pPr>
+      <w:r>
+        <w:t xml:space="preserve">    """</w:t>
+      </w:r>
+    </w:p>
+    <w:p>
+      <w:pPr>
+        <w:pStyle w:val="CODE"/>
+      </w:pPr>
+      <w:r>
+        <w:t xml:space="preserve">    This function get data from user gallons used</w:t>
+      </w:r>
+    </w:p>
+    <w:p>
+      <w:pPr>
+        <w:pStyle w:val="CODE"/>
+      </w:pPr>
+      <w:r>
+        <w:t xml:space="preserve">    </w:t>
+      </w:r>
+    </w:p>
+    <w:p>
+      <w:pPr>
+        <w:pStyle w:val="CODE"/>
+      </w:pPr>
+      <w:r>
+        <w:t xml:space="preserve">    Parameters:</w:t>
+      </w:r>
+    </w:p>
+    <w:p>
+      <w:pPr>
+        <w:pStyle w:val="CODE"/>
+      </w:pPr>
+      <w:r>
+        <w:t xml:space="preserve">    None</w:t>
+      </w:r>
+    </w:p>
+    <w:p>
+      <w:pPr>
+        <w:pStyle w:val="CODE"/>
+      </w:pPr>
+      <w:r>
+        <w:t xml:space="preserve">    </w:t>
+      </w:r>
+    </w:p>
+    <w:p>
+      <w:pPr>
+        <w:pStyle w:val="CODE"/>
+      </w:pPr>
+      <w:r>
+        <w:t xml:space="preserve">    Returns:</w:t>
+      </w:r>
+    </w:p>
+    <w:p>
+      <w:pPr>
+        <w:pStyle w:val="CODE"/>
+      </w:pPr>
+      <w:r>
+        <w:t xml:space="preserve">    float</w:t>
+      </w:r>
+    </w:p>
+    <w:p>
+      <w:pPr>
+        <w:pStyle w:val="CODE"/>
+      </w:pPr>
+      <w:r>
+        <w:t xml:space="preserve">    """ </w:t>
+      </w:r>
+    </w:p>
+    <w:p>
+      <w:pPr>
+        <w:pStyle w:val="CODE"/>
+      </w:pPr>
+      <w:r>
+        <w:t xml:space="preserve">    while True:</w:t>
+      </w:r>
+    </w:p>
+    <w:p>
+      <w:pPr>
+        <w:pStyle w:val="CODE"/>
+      </w:pPr>
+      <w:r>
+        <w:t xml:space="preserve">        try:</w:t>
+      </w:r>
+    </w:p>
+    <w:p>
+      <w:pPr>
+        <w:pStyle w:val="CODE"/>
+      </w:pPr>
+      <w:r>
+        <w:t xml:space="preserve">            </w:t>
+      </w:r>
+      <w:proofErr w:type="spellStart"/>
+      <w:r>
+        <w:t>gallons_used</w:t>
+      </w:r>
+      <w:proofErr w:type="spellEnd"/>
+      <w:r>
+        <w:t xml:space="preserve"> = </w:t>
+      </w:r>
+      <w:proofErr w:type="gramStart"/>
+      <w:r>
+        <w:t>float(</w:t>
+      </w:r>
+      <w:proofErr w:type="gramEnd"/>
+      <w:r>
+        <w:t>input("Enter gallons of gas:\t"))</w:t>
+      </w:r>
+    </w:p>
+    <w:p>
+      <w:pPr>
+        <w:pStyle w:val="CODE"/>
+      </w:pPr>
+      <w:r>
+        <w:t xml:space="preserve">            if </w:t>
+      </w:r>
+      <w:proofErr w:type="spellStart"/>
+      <w:r>
+        <w:t>gallons_used</w:t>
+      </w:r>
+      <w:proofErr w:type="spellEnd"/>
+      <w:r>
+        <w:t xml:space="preserve"> &gt; 0:</w:t>
+      </w:r>
+    </w:p>
+    <w:p>
+      <w:pPr>
+        <w:pStyle w:val="CODE"/>
+      </w:pPr>
+      <w:r>
+        <w:t xml:space="preserve">                return </w:t>
+      </w:r>
+      <w:proofErr w:type="spellStart"/>
+      <w:r>
+        <w:t>gallons_used</w:t>
+      </w:r>
+      <w:proofErr w:type="spellEnd"/>
+    </w:p>
+    <w:p>
+      <w:pPr>
+        <w:pStyle w:val="CODE"/>
+      </w:pPr>
+      <w:r>
+        <w:t xml:space="preserve">            else:</w:t>
+      </w:r>
+    </w:p>
+    <w:p>
+      <w:pPr>
+        <w:pStyle w:val="CODE"/>
+      </w:pPr>
+      <w:r>
+        <w:t xml:space="preserve">                </w:t>
+      </w:r>
+      <w:proofErr w:type="gramStart"/>
+      <w:r>
+        <w:t>print(</w:t>
+      </w:r>
+      <w:proofErr w:type="gramEnd"/>
+      <w:r>
+        <w:t>"Entry must be greater than zero. Please try again.\n")</w:t>
+      </w:r>
+    </w:p>
+    <w:p>
+      <w:pPr>
+        <w:pStyle w:val="CODE"/>
+      </w:pPr>
+      <w:r>
+        <w:t xml:space="preserve">        except </w:t>
+      </w:r>
+      <w:proofErr w:type="spellStart"/>
+      <w:r>
+        <w:t>ValueError</w:t>
+      </w:r>
+      <w:proofErr w:type="spellEnd"/>
+      <w:r>
+        <w:t>:</w:t>
+      </w:r>
+    </w:p>
+    <w:p>
+      <w:pPr>
+        <w:pStyle w:val="CODE"/>
+      </w:pPr>
+      <w:r>
+        <w:t xml:space="preserve">            </w:t>
+      </w:r>
+      <w:proofErr w:type="gramStart"/>
+      <w:r>
+        <w:t>print(</w:t>
+      </w:r>
+      <w:proofErr w:type="gramEnd"/>
+      <w:r>
+        <w:t>"Invalid input. Please enter a numeric value.\n")</w:t>
+      </w:r>
+    </w:p>
+    <w:p>
+      <w:pPr>
+        <w:pStyle w:val="CODE"/>
+      </w:pPr>
+    </w:p>
+    <w:p>
+      <w:pPr>
+        <w:pStyle w:val="CODE"/>
+      </w:pPr>
+      <w:r>
+        <w:t xml:space="preserve">def </w:t>
+      </w:r>
+      <w:proofErr w:type="spellStart"/>
+      <w:r>
+        <w:t>save_trips_to_</w:t>
+      </w:r>
+      <w:proofErr w:type="gramStart"/>
+      <w:r>
+        <w:t>binary</w:t>
+      </w:r>
+      <w:proofErr w:type="spellEnd"/>
+      <w:r>
+        <w:t>(</w:t>
+      </w:r>
+      <w:proofErr w:type="gramEnd"/>
+      <w:r>
+        <w:t>trips: List) -&gt; None:</w:t>
+      </w:r>
+    </w:p>
+    <w:p>
+      <w:pPr>
+        <w:pStyle w:val="CODE"/>
+      </w:pPr>
+      <w:r>
+        <w:t xml:space="preserve">    '''  </w:t>
+      </w:r>
+    </w:p>
+    <w:p>
+      <w:pPr>
+        <w:pStyle w:val="CODE"/>
+      </w:pPr>
+      <w:r>
+        <w:t xml:space="preserve">    Save data to a binary file named '</w:t>
+      </w:r>
+      <w:proofErr w:type="spellStart"/>
+      <w:r>
+        <w:t>trips.bin</w:t>
+      </w:r>
+      <w:proofErr w:type="spellEnd"/>
+      <w:r>
+        <w:t>'</w:t>
+      </w:r>
+    </w:p>
+    <w:p>
+      <w:pPr>
+        <w:pStyle w:val="CODE"/>
+      </w:pPr>
+      <w:r>
+        <w:t xml:space="preserve">    </w:t>
+      </w:r>
+    </w:p>
+    <w:p>
+      <w:pPr>
+        <w:pStyle w:val="CODE"/>
+      </w:pPr>
+      <w:r>
+        <w:t xml:space="preserve">    Parameters:</w:t>
+      </w:r>
+    </w:p>
+    <w:p>
+      <w:pPr>
+        <w:pStyle w:val="CODE"/>
+      </w:pPr>
+      <w:r>
+        <w:t xml:space="preserve">    trips (list of </w:t>
+      </w:r>
+      <w:proofErr w:type="gramStart"/>
+      <w:r>
+        <w:t>float</w:t>
+      </w:r>
+      <w:proofErr w:type="gramEnd"/>
+      <w:r>
+        <w:t>)</w:t>
+      </w:r>
+    </w:p>
+    <w:p>
+      <w:pPr>
+        <w:pStyle w:val="CODE"/>
+      </w:pPr>
+      <w:r>
+        <w:lastRenderedPageBreak/>
+        <w:t xml:space="preserve">    </w:t>
+      </w:r>
+    </w:p>
+    <w:p>
+      <w:pPr>
+        <w:pStyle w:val="CODE"/>
+      </w:pPr>
+      <w:r>
+        <w:t xml:space="preserve">    Returns:</w:t>
+      </w:r>
+    </w:p>
+    <w:p>
+      <w:pPr>
+        <w:pStyle w:val="CODE"/>
+      </w:pPr>
+      <w:r>
+        <w:t xml:space="preserve">    None</w:t>
+      </w:r>
+    </w:p>
+    <w:p>
+      <w:pPr>
+        <w:pStyle w:val="CODE"/>
+      </w:pPr>
+      <w:r>
+        <w:t xml:space="preserve">    '''</w:t>
+      </w:r>
+    </w:p>
+    <w:p>
+      <w:pPr>
+        <w:pStyle w:val="CODE"/>
+      </w:pPr>
+      <w:r>
+        <w:t xml:space="preserve">    with </w:t>
+      </w:r>
+      <w:proofErr w:type="gramStart"/>
+      <w:r>
+        <w:t>open(</w:t>
+      </w:r>
+      <w:proofErr w:type="gramEnd"/>
+      <w:r>
+        <w:t>'</w:t>
+      </w:r>
+      <w:proofErr w:type="spellStart"/>
+      <w:r>
+        <w:t>trips.bin</w:t>
+      </w:r>
+      <w:proofErr w:type="spellEnd"/>
+      <w:r>
+        <w:t>', '</w:t>
+      </w:r>
+      <w:proofErr w:type="spellStart"/>
+      <w:r>
+        <w:t>wb</w:t>
+      </w:r>
+      <w:proofErr w:type="spellEnd"/>
+      <w:r>
+        <w:t>') as file:</w:t>
+      </w:r>
+    </w:p>
+    <w:p>
+      <w:pPr>
+        <w:pStyle w:val="CODE"/>
+      </w:pPr>
+      <w:r>
+        <w:t xml:space="preserve">        </w:t>
+      </w:r>
+      <w:proofErr w:type="spellStart"/>
+      <w:proofErr w:type="gramStart"/>
+      <w:r>
+        <w:t>pickle.dump</w:t>
+      </w:r>
+      <w:proofErr w:type="spellEnd"/>
+      <w:proofErr w:type="gramEnd"/>
+      <w:r>
+        <w:t>(trips, file)</w:t>
+      </w:r>
+    </w:p>
+    <w:p>
+      <w:pPr>
+        <w:pStyle w:val="CODE"/>
+      </w:pPr>
+    </w:p>
+    <w:p>
+      <w:pPr>
+        <w:pStyle w:val="CODE"/>
+      </w:pPr>
+      <w:r>
+        <w:t xml:space="preserve">def </w:t>
+      </w:r>
+      <w:proofErr w:type="spellStart"/>
+      <w:r>
+        <w:t>read_trips_from_</w:t>
+      </w:r>
+      <w:proofErr w:type="gramStart"/>
+      <w:r>
+        <w:t>binary</w:t>
+      </w:r>
+      <w:proofErr w:type="spellEnd"/>
+      <w:r>
+        <w:t>(</w:t>
+      </w:r>
+      <w:proofErr w:type="gramEnd"/>
+      <w:r>
+        <w:t>) -&gt; List:</w:t>
+      </w:r>
+    </w:p>
+    <w:p>
+      <w:pPr>
+        <w:pStyle w:val="CODE"/>
+      </w:pPr>
+      <w:r>
+        <w:t xml:space="preserve">    ''' </w:t>
+      </w:r>
+    </w:p>
+    <w:p>
+      <w:pPr>
+        <w:pStyle w:val="CODE"/>
+      </w:pPr>
+      <w:r>
+        <w:t xml:space="preserve">    Read data from a binary file named '</w:t>
+      </w:r>
+      <w:proofErr w:type="spellStart"/>
+      <w:r>
+        <w:t>trips.bin</w:t>
+      </w:r>
+      <w:proofErr w:type="spellEnd"/>
+      <w:r>
+        <w:t>'</w:t>
+      </w:r>
+    </w:p>
+    <w:p>
+      <w:pPr>
+        <w:pStyle w:val="CODE"/>
+      </w:pPr>
+      <w:r>
+        <w:t xml:space="preserve">    </w:t>
+      </w:r>
+    </w:p>
+    <w:p>
+      <w:pPr>
+        <w:pStyle w:val="CODE"/>
+      </w:pPr>
+      <w:r>
+        <w:t xml:space="preserve">    Parameters:</w:t>
+      </w:r>
+    </w:p>
+    <w:p>
+      <w:pPr>
+        <w:pStyle w:val="CODE"/>
+      </w:pPr>
+      <w:r>
+        <w:t xml:space="preserve">    None</w:t>
+      </w:r>
+    </w:p>
+    <w:p>
+      <w:pPr>
+        <w:pStyle w:val="CODE"/>
+      </w:pPr>
+      <w:r>
+        <w:t xml:space="preserve">    </w:t>
+      </w:r>
+    </w:p>
+    <w:p>
+      <w:pPr>
+        <w:pStyle w:val="CODE"/>
+      </w:pPr>
+      <w:r>
+        <w:t xml:space="preserve">    Returns:</w:t>
+      </w:r>
+    </w:p>
+    <w:p>
+      <w:pPr>
+        <w:pStyle w:val="CODE"/>
+      </w:pPr>
+      <w:r>
+        <w:t xml:space="preserve">    list of </w:t>
+      </w:r>
+      <w:proofErr w:type="gramStart"/>
+      <w:r>
+        <w:t>float</w:t>
+      </w:r>
+      <w:proofErr w:type="gramEnd"/>
+    </w:p>
+    <w:p>
+      <w:pPr>
+        <w:pStyle w:val="CODE"/>
+      </w:pPr>
+      <w:r>
+        <w:t xml:space="preserve">    '''</w:t>
+      </w:r>
+    </w:p>
+    <w:p>
+      <w:pPr>
+        <w:pStyle w:val="CODE"/>
+      </w:pPr>
+      <w:r>
+        <w:t xml:space="preserve">    try:</w:t>
+      </w:r>
+    </w:p>
+    <w:p>
+      <w:pPr>
+        <w:pStyle w:val="CODE"/>
+      </w:pPr>
+      <w:r>
+        <w:t xml:space="preserve">        with </w:t>
+      </w:r>
+      <w:proofErr w:type="gramStart"/>
+      <w:r>
+        <w:t>open(</w:t>
+      </w:r>
+      <w:proofErr w:type="gramEnd"/>
+      <w:r>
+        <w:t>'</w:t>
+      </w:r>
+      <w:proofErr w:type="spellStart"/>
+      <w:r>
+        <w:t>trips.bin</w:t>
+      </w:r>
+      <w:proofErr w:type="spellEnd"/>
+      <w:r>
+        <w:t>', '</w:t>
+      </w:r>
+      <w:proofErr w:type="spellStart"/>
+      <w:r>
+        <w:t>rb</w:t>
+      </w:r>
+      <w:proofErr w:type="spellEnd"/>
+      <w:r>
+        <w:t>') as file:</w:t>
+      </w:r>
+    </w:p>
+    <w:p>
+      <w:pPr>
+        <w:pStyle w:val="CODE"/>
+      </w:pPr>
+      <w:r>
+        <w:t xml:space="preserve">            </w:t>
+      </w:r>
+      <w:proofErr w:type="spellStart"/>
+      <w:r>
+        <w:t>trips_from_file</w:t>
+      </w:r>
+      <w:proofErr w:type="spellEnd"/>
+      <w:r>
+        <w:t xml:space="preserve"> = </w:t>
+      </w:r>
+      <w:proofErr w:type="spellStart"/>
+      <w:proofErr w:type="gramStart"/>
+      <w:r>
+        <w:t>pickle.load</w:t>
+      </w:r>
+      <w:proofErr w:type="spellEnd"/>
+      <w:proofErr w:type="gramEnd"/>
+      <w:r>
+        <w:t>(file)</w:t>
+      </w:r>
+    </w:p>
+    <w:p>
+      <w:pPr>
+        <w:pStyle w:val="CODE"/>
+      </w:pPr>
+      <w:r>
+        <w:t xml:space="preserve">            </w:t>
+      </w:r>
+      <w:proofErr w:type="gramStart"/>
+      <w:r>
+        <w:t>print(</w:t>
+      </w:r>
+      <w:proofErr w:type="gramEnd"/>
+      <w:r>
+        <w:t>"\</w:t>
+      </w:r>
+      <w:proofErr w:type="spellStart"/>
+      <w:r>
+        <w:t>nTrips</w:t>
+      </w:r>
+      <w:proofErr w:type="spellEnd"/>
+      <w:r>
+        <w:t xml:space="preserve"> read from binary file:")</w:t>
+      </w:r>
+    </w:p>
+    <w:p>
+      <w:pPr>
+        <w:pStyle w:val="CODE"/>
+      </w:pPr>
+      <w:r>
+        <w:t xml:space="preserve">            for trip in </w:t>
+      </w:r>
+      <w:proofErr w:type="spellStart"/>
+      <w:r>
+        <w:t>trips_from_file</w:t>
+      </w:r>
+      <w:proofErr w:type="spellEnd"/>
+      <w:r>
+        <w:t>:</w:t>
+      </w:r>
+    </w:p>
+    <w:p>
+      <w:pPr>
+        <w:pStyle w:val="CODE"/>
+      </w:pPr>
+      <w:r>
+        <w:t xml:space="preserve">                </w:t>
+      </w:r>
+      <w:proofErr w:type="gramStart"/>
+      <w:r>
+        <w:t>print(</w:t>
+      </w:r>
+      <w:proofErr w:type="spellStart"/>
+      <w:proofErr w:type="gramEnd"/>
+      <w:r>
+        <w:t>f"Miles</w:t>
+      </w:r>
+      <w:proofErr w:type="spellEnd"/>
+      <w:r>
+        <w:t xml:space="preserve"> Driven: {trip[0]}, Gallons Used: {trip[1]}, MPG: {trip[2]}")</w:t>
+      </w:r>
+    </w:p>
+    <w:p>
+      <w:pPr>
+        <w:pStyle w:val="CODE"/>
+      </w:pPr>
+      <w:r>
+        <w:t xml:space="preserve">    except (</w:t>
+      </w:r>
+      <w:proofErr w:type="spellStart"/>
+      <w:r>
+        <w:t>FileNotFoundError</w:t>
+      </w:r>
+      <w:proofErr w:type="spellEnd"/>
+      <w:r>
+        <w:t xml:space="preserve">, </w:t>
+      </w:r>
+      <w:proofErr w:type="spellStart"/>
+      <w:r>
+        <w:t>EOFError</w:t>
+      </w:r>
+      <w:proofErr w:type="spellEnd"/>
+      <w:r>
+        <w:t>):</w:t>
+      </w:r>
+    </w:p>
+    <w:p>
+      <w:pPr>
+        <w:pStyle w:val="CODE"/>
+      </w:pPr>
+      <w:r>
+        <w:t xml:space="preserve">        return []</w:t>
+      </w:r>
+    </w:p>
+    <w:p>
+      <w:pPr>
+        <w:pStyle w:val="CODE"/>
+      </w:pPr>
+    </w:p>
+    <w:p>
+      <w:pPr>
+        <w:pStyle w:val="CODE"/>
+      </w:pPr>
+      <w:r>
+        <w:t xml:space="preserve">def </w:t>
+      </w:r>
+      <w:proofErr w:type="gramStart"/>
+      <w:r>
+        <w:t>main(</w:t>
+      </w:r>
+      <w:proofErr w:type="gramEnd"/>
+      <w:r>
+        <w:t>):</w:t>
+      </w:r>
+    </w:p>
+    <w:p>
+      <w:pPr>
+        <w:pStyle w:val="CODE"/>
+      </w:pPr>
+      <w:r>
+        <w:t xml:space="preserve">    </w:t>
+      </w:r>
+      <w:proofErr w:type="gramStart"/>
+      <w:r>
+        <w:t>print(</w:t>
+      </w:r>
+      <w:proofErr w:type="gramEnd"/>
+      <w:r>
+        <w:t>)</w:t>
+      </w:r>
+    </w:p>
+    <w:p>
+      <w:pPr>
+        <w:pStyle w:val="CODE"/>
+      </w:pPr>
+      <w:r>
+        <w:t xml:space="preserve">    </w:t>
+      </w:r>
+      <w:proofErr w:type="gramStart"/>
+      <w:r>
+        <w:t>print(</w:t>
+      </w:r>
+      <w:proofErr w:type="gramEnd"/>
+      <w:r>
+        <w:t>"The Miles Per Gallon program\n")</w:t>
+      </w:r>
+    </w:p>
+    <w:p>
+      <w:pPr>
+        <w:pStyle w:val="CODE"/>
+      </w:pPr>
+    </w:p>
+    <w:p>
+      <w:pPr>
+        <w:pStyle w:val="CODE"/>
+      </w:pPr>
+      <w:r>
+        <w:t xml:space="preserve">    trips = [] # list of trips</w:t>
+      </w:r>
+    </w:p>
+    <w:p>
+      <w:pPr>
+        <w:pStyle w:val="CODE"/>
+      </w:pPr>
+    </w:p>
+    <w:p>
+      <w:pPr>
+        <w:pStyle w:val="CODE"/>
+      </w:pPr>
+      <w:r>
+        <w:t xml:space="preserve">    while True:</w:t>
+      </w:r>
+    </w:p>
+    <w:p>
+      <w:pPr>
+        <w:pStyle w:val="CODE"/>
+      </w:pPr>
+      <w:r>
+        <w:t xml:space="preserve">        </w:t>
+      </w:r>
+      <w:proofErr w:type="spellStart"/>
+      <w:r>
+        <w:t>miles_driven</w:t>
+      </w:r>
+      <w:proofErr w:type="spellEnd"/>
+      <w:r>
+        <w:t xml:space="preserve"> = </w:t>
+      </w:r>
+      <w:proofErr w:type="spellStart"/>
+      <w:r>
+        <w:t>get_miles_</w:t>
+      </w:r>
+      <w:proofErr w:type="gramStart"/>
+      <w:r>
+        <w:t>driven</w:t>
+      </w:r>
+      <w:proofErr w:type="spellEnd"/>
+      <w:r>
+        <w:t>(</w:t>
+      </w:r>
+      <w:proofErr w:type="gramEnd"/>
+      <w:r>
+        <w:t>)</w:t>
+      </w:r>
+    </w:p>
+    <w:p>
+      <w:pPr>
+        <w:pStyle w:val="CODE"/>
+      </w:pPr>
+      <w:r>
+        <w:t xml:space="preserve">        </w:t>
+      </w:r>
+      <w:proofErr w:type="spellStart"/>
+      <w:r>
+        <w:t>gallons_used</w:t>
+      </w:r>
+      <w:proofErr w:type="spellEnd"/>
+      <w:r>
+        <w:t xml:space="preserve"> = </w:t>
+      </w:r>
+      <w:proofErr w:type="spellStart"/>
+      <w:r>
+        <w:t>get_gallons_</w:t>
+      </w:r>
+      <w:proofErr w:type="gramStart"/>
+      <w:r>
+        <w:t>used</w:t>
+      </w:r>
+      <w:proofErr w:type="spellEnd"/>
+      <w:r>
+        <w:t>(</w:t>
+      </w:r>
+      <w:proofErr w:type="gramEnd"/>
+      <w:r>
+        <w:t>)</w:t>
+      </w:r>
+    </w:p>
+    <w:p>
+      <w:pPr>
+        <w:pStyle w:val="CODE"/>
+      </w:pPr>
+    </w:p>
+    <w:p>
+      <w:pPr>
+        <w:pStyle w:val="CODE"/>
+      </w:pPr>
+      <w:r>
+        <w:t xml:space="preserve">        mpg = </w:t>
+      </w:r>
+      <w:proofErr w:type="gramStart"/>
+      <w:r>
+        <w:t>round(</w:t>
+      </w:r>
+      <w:proofErr w:type="gramEnd"/>
+      <w:r>
+        <w:t>(</w:t>
+      </w:r>
+      <w:proofErr w:type="spellStart"/>
+      <w:r>
+        <w:t>miles_driven</w:t>
+      </w:r>
+      <w:proofErr w:type="spellEnd"/>
+      <w:r>
+        <w:t xml:space="preserve"> / </w:t>
+      </w:r>
+      <w:proofErr w:type="spellStart"/>
+      <w:r>
+        <w:t>gallons_used</w:t>
+      </w:r>
+      <w:proofErr w:type="spellEnd"/>
+      <w:r>
+        <w:t>), 2)</w:t>
+      </w:r>
+    </w:p>
+    <w:p>
+      <w:pPr>
+        <w:pStyle w:val="CODE"/>
+      </w:pPr>
+      <w:r>
+        <w:t xml:space="preserve">        </w:t>
+      </w:r>
+      <w:proofErr w:type="gramStart"/>
+      <w:r>
+        <w:t>print(</w:t>
+      </w:r>
+      <w:proofErr w:type="spellStart"/>
+      <w:proofErr w:type="gramEnd"/>
+      <w:r>
+        <w:t>f"Miles</w:t>
+      </w:r>
+      <w:proofErr w:type="spellEnd"/>
+      <w:r>
+        <w:t xml:space="preserve"> Per Gallon:\t{mpg}\n")</w:t>
+      </w:r>
+    </w:p>
+    <w:p>
+      <w:pPr>
+        <w:pStyle w:val="CODE"/>
+      </w:pPr>
+    </w:p>
+    <w:p>
+      <w:pPr>
+        <w:pStyle w:val="CODE"/>
+      </w:pPr>
+      <w:r>
+        <w:t xml:space="preserve">        </w:t>
+      </w:r>
+      <w:proofErr w:type="spellStart"/>
+      <w:proofErr w:type="gramStart"/>
+      <w:r>
+        <w:t>trips.append</w:t>
+      </w:r>
+      <w:proofErr w:type="spellEnd"/>
+      <w:proofErr w:type="gramEnd"/>
+      <w:r>
+        <w:t>([</w:t>
+      </w:r>
+      <w:proofErr w:type="spellStart"/>
+      <w:r>
+        <w:t>miles_driven</w:t>
+      </w:r>
+      <w:proofErr w:type="spellEnd"/>
+      <w:r>
+        <w:t xml:space="preserve">, </w:t>
+      </w:r>
+      <w:proofErr w:type="spellStart"/>
+      <w:r>
+        <w:t>gallons_used</w:t>
+      </w:r>
+      <w:proofErr w:type="spellEnd"/>
+      <w:r>
+        <w:t>, mpg])</w:t>
+      </w:r>
+    </w:p>
+    <w:p>
+      <w:pPr>
+        <w:pStyle w:val="CODE"/>
+      </w:pPr>
+    </w:p>
+    <w:p>
+      <w:pPr>
+        <w:pStyle w:val="CODE"/>
+      </w:pPr>
+      <w:r>
+        <w:t xml:space="preserve">        while True:</w:t>
+      </w:r>
+    </w:p>
+    <w:p>
+      <w:pPr>
+        <w:pStyle w:val="CODE"/>
+      </w:pPr>
+      <w:r>
+        <w:t xml:space="preserve">            more = </w:t>
+      </w:r>
+      <w:proofErr w:type="gramStart"/>
+      <w:r>
+        <w:t>input(</w:t>
+      </w:r>
+      <w:proofErr w:type="gramEnd"/>
+      <w:r>
+        <w:t>"More entries? (y or n): "</w:t>
+      </w:r>
+      <w:proofErr w:type="gramStart"/>
+      <w:r>
+        <w:t>).strip</w:t>
+      </w:r>
+      <w:proofErr w:type="gramEnd"/>
+      <w:r>
+        <w:t>().lower()</w:t>
+      </w:r>
+    </w:p>
+    <w:p>
+      <w:pPr>
+        <w:pStyle w:val="CODE"/>
+      </w:pPr>
+      <w:r>
+        <w:t xml:space="preserve">            if more in ["y", "yes"]:</w:t>
+      </w:r>
+    </w:p>
+    <w:p>
+      <w:pPr>
+        <w:pStyle w:val="CODE"/>
+      </w:pPr>
+      <w:r>
+        <w:t xml:space="preserve">                break</w:t>
+      </w:r>
+    </w:p>
+    <w:p>
+      <w:pPr>
+        <w:pStyle w:val="CODE"/>
+      </w:pPr>
+      <w:r>
+        <w:t xml:space="preserve">            </w:t>
+      </w:r>
+      <w:proofErr w:type="spellStart"/>
+      <w:r>
+        <w:t>elif</w:t>
+      </w:r>
+      <w:proofErr w:type="spellEnd"/>
+      <w:r>
+        <w:t xml:space="preserve"> more in ["n", "no"]:</w:t>
+      </w:r>
+    </w:p>
+    <w:p>
+      <w:pPr>
+        <w:pStyle w:val="CODE"/>
+      </w:pPr>
+      <w:r>
+        <w:t xml:space="preserve">                </w:t>
+      </w:r>
+      <w:proofErr w:type="spellStart"/>
+      <w:r>
+        <w:t>save_trips_to_binary</w:t>
+      </w:r>
+      <w:proofErr w:type="spellEnd"/>
+      <w:r>
+        <w:t>(trips)</w:t>
+      </w:r>
+    </w:p>
+    <w:p>
+      <w:pPr>
+        <w:pStyle w:val="CODE"/>
+      </w:pPr>
+      <w:r>
+        <w:t xml:space="preserve">                </w:t>
+      </w:r>
+      <w:proofErr w:type="spellStart"/>
+      <w:r>
+        <w:t>read_trips_from_</w:t>
+      </w:r>
+      <w:proofErr w:type="gramStart"/>
+      <w:r>
+        <w:t>binary</w:t>
+      </w:r>
+      <w:proofErr w:type="spellEnd"/>
+      <w:r>
+        <w:t>(</w:t>
+      </w:r>
+      <w:proofErr w:type="gramEnd"/>
+      <w:r>
+        <w:t>) # read data from binary file</w:t>
+      </w:r>
+    </w:p>
+    <w:p>
+      <w:pPr>
+        <w:pStyle w:val="CODE"/>
+      </w:pPr>
+      <w:r>
+        <w:t xml:space="preserve">                print("Bye!")</w:t>
+      </w:r>
+    </w:p>
+    <w:p>
+      <w:pPr>
+        <w:pStyle w:val="CODE"/>
+      </w:pPr>
+      <w:r>
+        <w:t xml:space="preserve">                return</w:t>
+      </w:r>
+    </w:p>
+    <w:p>
+      <w:pPr>
+        <w:pStyle w:val="CODE"/>
+      </w:pPr>
+      <w:r>
+        <w:t xml:space="preserve">            else:</w:t>
+      </w:r>
+    </w:p>
+    <w:p>
+      <w:pPr>
+        <w:pStyle w:val="CODE"/>
+      </w:pPr>
+      <w:r>
+        <w:t xml:space="preserve">                </w:t>
+      </w:r>
+      <w:proofErr w:type="gramStart"/>
+      <w:r>
+        <w:t>print(</w:t>
+      </w:r>
+      <w:proofErr w:type="gramEnd"/>
+      <w:r>
+        <w:t>"Invalid input. Please enter 'y' or 'n'.\n")</w:t>
+      </w:r>
+    </w:p>
+    <w:p>
+      <w:pPr>
+        <w:pStyle w:val="CODE"/>
+      </w:pPr>
+    </w:p>
+    <w:p>
+      <w:pPr>
+        <w:pStyle w:val="CODE"/>
+      </w:pPr>
+      <w:r>
+        <w:t>if __name__ == "__main__":</w:t>
+      </w:r>
+    </w:p>
+    <w:p>
+      <w:pPr>
+        <w:pStyle w:val="CODE"/>
+      </w:pPr>
+      <w:r>
+        <w:t xml:space="preserve">    </w:t>
+      </w:r>
+      <w:proofErr w:type="gramStart"/>
+      <w:r>
+        <w:t>main(</w:t>
+      </w:r>
+      <w:proofErr w:type="gramEnd"/>
+      <w:r>
+        <w:t>)</w:t>
+      </w:r>
+    </w:p>
+    <w:p>
+      <w:pPr>
+        <w:tabs>
+          <w:tab w:val="left" w:pos="3030"/>
+        </w:tabs>
+        <w:rPr>
+          <w:rFonts w:cs="Arial"/>
+          <w:b/>
+          <w:bCs/>
+        </w:rPr>
+      </w:pPr>
+      <w:r>
+        <w:rPr>
+          <w:rFonts w:cs="Arial"/>
+          <w:b/>
+          <w:bCs/>
+        </w:rPr>
+        <w:t>Comment</w:t>
+      </w:r>
+    </w:p>
+    <w:p>
+      <w:pPr>
+        <w:tabs>
+          <w:tab w:val="left" w:pos="3030"/>
+        </w:tabs>
+        <w:rPr>
+          <w:rFonts w:cs="Arial"/>
+          <w:b/>
+          <w:bCs/>
+        </w:rPr>
+      </w:pPr>
+      <w:r>
+        <w:rPr>
+          <w:rFonts w:cs="Arial"/>
+          <w:b/>
+          <w:bCs/>
+        </w:rPr>
+        <w:t xml:space="preserve">Screenshot </w:t>
+      </w:r>
+    </w:p>
+    <w:p>
+      <w:pPr>
+        <w:tabs>
+          <w:tab w:val="left" w:pos="3030"/>
+        </w:tabs>
+        <w:rPr>
+          <w:rFonts w:cs="Arial"/>
+          <w:b/>
+          <w:bCs/>
+        </w:rPr>
+      </w:pPr>
+      <w:r>
+        <w:rPr>
+          <w:rFonts w:cs="Arial"/>
+          <w:b/>
+          <w:bCs/>
+        </w:rPr>
+        <w:lastRenderedPageBreak/>
+        <w:drawing>
+          <wp:inline distT="0" distB="0" distL="0" distR="0" wp14:anchorId="72C11219" wp14:editId="7C79DD82">
+            <wp:extent cx="3610479" cy="2867425"/>
+            <wp:effectExtent l="0" t="0" r="9525" b="9525"/>
+            <wp:docPr id="1534079189" name="Picture 1" descr="A screen shot of a computer&#10;&#10;Description automatically generated"/>
+            <wp:cNvGraphicFramePr>
+              <a:graphicFrameLocks xmlns:a="http://schemas.openxmlformats.org/drawingml/2006/main" noChangeAspect="1"/>
+            </wp:cNvGraphicFramePr>
+            <a:graphic xmlns:a="http://schemas.openxmlformats.org/drawingml/2006/main">
+              <a:graphicData uri="http://schemas.openxmlformats.org/drawingml/2006/picture">
+                <pic:pic xmlns:pic="http://schemas.openxmlformats.org/drawingml/2006/picture">
+                  <pic:nvPicPr>
+                    <pic:cNvPr id="1534079189" name="Picture 1" descr="A screen shot of a computer&#10;&#10;Description automatically generated"/>
+                    <pic:cNvPicPr/>
+                  </pic:nvPicPr>
+                  <pic:blipFill>
+                    <a:blip r:embed="rId14"/>
+                    <a:stretch>
+                      <a:fillRect/>
+                    </a:stretch>
+                  </pic:blipFill>
+                  <pic:spPr>
+                    <a:xfrm>
+                      <a:off x="0" y="0"/>
+                      <a:ext cx="3610479" cy="2867425"/>
+                    </a:xfrm>
+                    <a:prstGeom prst="rect">
+                      <a:avLst/>
+                    </a:prstGeom>
+                  </pic:spPr>
+                </pic:pic>
+              </a:graphicData>
+            </a:graphic>
+          </wp:inline>
+        </w:drawing>
+      </w:r>
+    </w:p>
+    <w:p>
+      <w:pPr>
+        <w:tabs>
+          <w:tab w:val="left" w:pos="3030"/>
+        </w:tabs>
+        <w:rPr>
+          <w:rFonts w:cs="Arial"/>
+          <w:b/>
+          <w:bCs/>
+        </w:rPr>
+      </w:pPr>
+    </w:p>
+    <w:p>
+      <w:pPr>
+        <w:tabs>
+          <w:tab w:val="left" w:pos="3030"/>
+        </w:tabs>
+        <w:rPr>
+          <w:rFonts w:cs="Arial"/>
+          <w:b/>
+          <w:bCs/>
+        </w:rPr>
+      </w:pPr>
+    </w:p>
+    <w:p>
+      <w:pPr>
+        <w:tabs>
+          <w:tab w:val="left" w:pos="3030"/>
+        </w:tabs>
+        <w:rPr>
+          <w:rFonts w:cs="Arial"/>
+          <w:b/>
+          <w:bCs/>
+        </w:rPr>
+      </w:pPr>
+    </w:p>
+    <w:p>
+      <w:pPr>
+        <w:tabs>
+          <w:tab w:val="left" w:pos="3030"/>
+        </w:tabs>
+        <w:rPr>
+          <w:rFonts w:cs="Arial"/>
+          <w:b/>
+          <w:bCs/>
+        </w:rPr>
+      </w:pPr>
+    </w:p>
+    <w:p>
+      <w:pPr>
+        <w:tabs>
+          <w:tab w:val="left" w:pos="3030"/>
+        </w:tabs>
+        <w:rPr>
+          <w:rFonts w:cs="Arial"/>
+          <w:b/>
+          <w:bCs/>
+        </w:rPr>
+      </w:pPr>
+    </w:p>
+    <w:p>
+      <w:pPr>
+        <w:tabs>
+          <w:tab w:val="left" w:pos="3030"/>
+        </w:tabs>
+        <w:rPr>
+          <w:rFonts w:cs="Arial"/>
+          <w:b/>
+          <w:bCs/>
+        </w:rPr>
+      </w:pPr>
+      <w:r>
+        <w:rPr>
+          <w:rFonts w:cs="Arial"/>
+          <w:b/>
+          <w:bCs/>
+        </w:rPr>
+        <w:t>Input Validation</w:t>
+      </w:r>
+    </w:p>
+    <w:p>
+      <w:pPr>
+        <w:tabs>
+          <w:tab w:val="left" w:pos="3030"/>
+        </w:tabs>
+        <w:rPr>
+          <w:rFonts w:cs="Arial"/>
+          <w:b/>
+          <w:bCs/>
+        </w:rPr>
+      </w:pPr>
+      <w:r>
+        <w:rPr>
+          <w:rFonts w:cs="Arial"/>
+          <w:b/>
+          <w:bCs/>
+        </w:rPr>
+        <w:drawing>
+          <wp:inline distT="0" distB="0" distL="0" distR="0" wp14:anchorId="5F43624C" wp14:editId="364D3C2A">
+            <wp:extent cx="3600953" cy="2848373"/>
+            <wp:effectExtent l="0" t="0" r="0" b="9525"/>
+            <wp:docPr id="220525445" name="Picture 1" descr="A screenshot of a computer&#10;&#10;Description automatically generated"/>
+            <wp:cNvGraphicFramePr>
+              <a:graphicFrameLocks xmlns:a="http://schemas.openxmlformats.org/drawingml/2006/main" noChangeAspect="1"/>
+            </wp:cNvGraphicFramePr>
+            <a:graphic xmlns:a="http://schemas.openxmlformats.org/drawingml/2006/main">
+              <a:graphicData uri="http://schemas.openxmlformats.org/drawingml/2006/picture">
+                <pic:pic xmlns:pic="http://schemas.openxmlformats.org/drawingml/2006/picture">
+                  <pic:nvPicPr>
+                    <pic:cNvPr id="220525445" name="Picture 1" descr="A screenshot of a computer&#10;&#10;Description automatically generated"/>
+                    <pic:cNvPicPr/>
+                  </pic:nvPicPr>
+                  <pic:blipFill>
+                    <a:blip r:embed="rId15"/>
+                    <a:stretch>
+                      <a:fillRect/>
+                    </a:stretch>
+                  </pic:blipFill>
+                  <pic:spPr>
+                    <a:xfrm>
+                      <a:off x="0" y="0"/>
+                      <a:ext cx="3600953" cy="2848373"/>
+                    </a:xfrm>
+                    <a:prstGeom prst="rect">
+                      <a:avLst/>
+                    </a:prstGeom>
+                  </pic:spPr>
+                </pic:pic>
+              </a:graphicData>
+            </a:graphic>
+          </wp:inline>
+        </w:drawing>
+      </w:r>
+    </w:p>
+    <w:p>
+      <w:pPr>
+        <w:tabs>
+          <w:tab w:val="left" w:pos="3030"/>
+        </w:tabs>
+        <w:rPr>
+          <w:rFonts w:cs="Arial"/>
+          <w:b/>
+          <w:bCs/>
+        </w:rPr>
+      </w:pPr>
+    </w:p>
+    <w:p>
+      <w:pPr>
+        <w:tabs>
+          <w:tab w:val="left" w:pos="3030"/>
+        </w:tabs>
+        <w:rPr>
+          <w:rFonts w:cs="Arial"/>
+          <w:b/>
+          <w:bCs/>
+        </w:rPr>
+      </w:pPr>
+      <w:r>
+        <w:rPr>
+          <w:rFonts w:cs="Arial"/>
+          <w:b/>
+          <w:bCs/>
+        </w:rPr>
+        <w:lastRenderedPageBreak/>
         <w:t xml:space="preserve">Modify the CSV version of the trip program </w:t>
       </w:r>
     </w:p>
@@ -5348,6 +6950,1223 @@
     </w:p>
     <w:p>
       <w:pPr>
+        <w:pStyle w:val="CODE"/>
+      </w:pPr>
+      <w:r>
+        <w:t>import pickle</w:t>
+      </w:r>
+    </w:p>
+    <w:p>
+      <w:pPr>
+        <w:pStyle w:val="CODE"/>
+      </w:pPr>
+      <w:r>
+        <w:t>from typing import List</w:t>
+      </w:r>
+    </w:p>
+    <w:p>
+      <w:pPr>
+        <w:pStyle w:val="CODE"/>
+      </w:pPr>
+    </w:p>
+    <w:p>
+      <w:pPr>
+        <w:pStyle w:val="CODE"/>
+      </w:pPr>
+      <w:r>
+        <w:t xml:space="preserve">def </w:t>
+      </w:r>
+      <w:proofErr w:type="spellStart"/>
+      <w:r>
+        <w:t>get_positive_</w:t>
+      </w:r>
+      <w:proofErr w:type="gramStart"/>
+      <w:r>
+        <w:t>float</w:t>
+      </w:r>
+      <w:proofErr w:type="spellEnd"/>
+      <w:r>
+        <w:t>(</w:t>
+      </w:r>
+      <w:proofErr w:type="gramEnd"/>
+      <w:r>
+        <w:t>prompt: str) -&gt; float:</w:t>
+      </w:r>
+    </w:p>
+    <w:p>
+      <w:pPr>
+        <w:pStyle w:val="CODE"/>
+      </w:pPr>
+      <w:r>
+        <w:t xml:space="preserve">    """</w:t>
+      </w:r>
+    </w:p>
+    <w:p>
+      <w:pPr>
+        <w:pStyle w:val="CODE"/>
+      </w:pPr>
+      <w:r>
+        <w:t xml:space="preserve">    This function get data from user and convert to float value</w:t>
+      </w:r>
+    </w:p>
+    <w:p>
+      <w:pPr>
+        <w:pStyle w:val="CODE"/>
+      </w:pPr>
+      <w:r>
+        <w:t xml:space="preserve">    </w:t>
+      </w:r>
+    </w:p>
+    <w:p>
+      <w:pPr>
+        <w:pStyle w:val="CODE"/>
+      </w:pPr>
+      <w:r>
+        <w:t xml:space="preserve">    Parameters:</w:t>
+      </w:r>
+    </w:p>
+    <w:p>
+      <w:pPr>
+        <w:pStyle w:val="CODE"/>
+      </w:pPr>
+      <w:r>
+        <w:t xml:space="preserve">    prompt: str</w:t>
+      </w:r>
+    </w:p>
+    <w:p>
+      <w:pPr>
+        <w:pStyle w:val="CODE"/>
+      </w:pPr>
+      <w:r>
+        <w:t xml:space="preserve">    </w:t>
+      </w:r>
+    </w:p>
+    <w:p>
+      <w:pPr>
+        <w:pStyle w:val="CODE"/>
+      </w:pPr>
+      <w:r>
+        <w:t xml:space="preserve">    Returns:</w:t>
+      </w:r>
+    </w:p>
+    <w:p>
+      <w:pPr>
+        <w:pStyle w:val="CODE"/>
+      </w:pPr>
+      <w:r>
+        <w:t xml:space="preserve">    float</w:t>
+      </w:r>
+    </w:p>
+    <w:p>
+      <w:pPr>
+        <w:pStyle w:val="CODE"/>
+      </w:pPr>
+      <w:r>
+        <w:t xml:space="preserve">    """ </w:t>
+      </w:r>
+    </w:p>
+    <w:p>
+      <w:pPr>
+        <w:pStyle w:val="CODE"/>
+      </w:pPr>
+      <w:r>
+        <w:t xml:space="preserve">    while True:</w:t>
+      </w:r>
+    </w:p>
+    <w:p>
+      <w:pPr>
+        <w:pStyle w:val="CODE"/>
+      </w:pPr>
+      <w:r>
+        <w:t xml:space="preserve">        try:</w:t>
+      </w:r>
+    </w:p>
+    <w:p>
+      <w:pPr>
+        <w:pStyle w:val="CODE"/>
+      </w:pPr>
+      <w:r>
+        <w:t xml:space="preserve">            value = float(input(prompt))</w:t>
+      </w:r>
+    </w:p>
+    <w:p>
+      <w:pPr>
+        <w:pStyle w:val="CODE"/>
+      </w:pPr>
+      <w:r>
+        <w:t xml:space="preserve">            if value &gt; 0:</w:t>
+      </w:r>
+    </w:p>
+    <w:p>
+      <w:pPr>
+        <w:pStyle w:val="CODE"/>
+      </w:pPr>
+      <w:r>
+        <w:t xml:space="preserve">                return value</w:t>
+      </w:r>
+    </w:p>
+    <w:p>
+      <w:pPr>
+        <w:pStyle w:val="CODE"/>
+      </w:pPr>
+      <w:r>
+        <w:t xml:space="preserve">            else:</w:t>
+      </w:r>
+    </w:p>
+    <w:p>
+      <w:pPr>
+        <w:pStyle w:val="CODE"/>
+      </w:pPr>
+      <w:r>
+        <w:t xml:space="preserve">                </w:t>
+      </w:r>
+      <w:proofErr w:type="gramStart"/>
+      <w:r>
+        <w:t>print(</w:t>
+      </w:r>
+      <w:proofErr w:type="gramEnd"/>
+      <w:r>
+        <w:t>"Entry must be greater than zero. Please try again.\n")</w:t>
+      </w:r>
+    </w:p>
+    <w:p>
+      <w:pPr>
+        <w:pStyle w:val="CODE"/>
+      </w:pPr>
+      <w:r>
+        <w:t xml:space="preserve">        except </w:t>
+      </w:r>
+      <w:proofErr w:type="spellStart"/>
+      <w:r>
+        <w:t>ValueError</w:t>
+      </w:r>
+      <w:proofErr w:type="spellEnd"/>
+      <w:r>
+        <w:t>:</w:t>
+      </w:r>
+    </w:p>
+    <w:p>
+      <w:pPr>
+        <w:pStyle w:val="CODE"/>
+      </w:pPr>
+      <w:r>
+        <w:t xml:space="preserve">            </w:t>
+      </w:r>
+      <w:proofErr w:type="gramStart"/>
+      <w:r>
+        <w:t>print(</w:t>
+      </w:r>
+      <w:proofErr w:type="gramEnd"/>
+      <w:r>
+        <w:t>"Invalid input. Please enter a numeric value.\n")</w:t>
+      </w:r>
+    </w:p>
+    <w:p>
+      <w:pPr>
+        <w:pStyle w:val="CODE"/>
+      </w:pPr>
+    </w:p>
+    <w:p>
+      <w:pPr>
+        <w:pStyle w:val="CODE"/>
+      </w:pPr>
+      <w:r>
+        <w:lastRenderedPageBreak/>
+        <w:t xml:space="preserve">def </w:t>
+      </w:r>
+      <w:proofErr w:type="spellStart"/>
+      <w:r>
+        <w:t>write_</w:t>
+      </w:r>
+      <w:proofErr w:type="gramStart"/>
+      <w:r>
+        <w:t>trips</w:t>
+      </w:r>
+      <w:proofErr w:type="spellEnd"/>
+      <w:r>
+        <w:t>(</w:t>
+      </w:r>
+      <w:proofErr w:type="gramEnd"/>
+      <w:r>
+        <w:t>trips: List) -&gt; None:</w:t>
+      </w:r>
+    </w:p>
+    <w:p>
+      <w:pPr>
+        <w:pStyle w:val="CODE"/>
+      </w:pPr>
+      <w:r>
+        <w:t xml:space="preserve">    ''' </w:t>
+      </w:r>
+    </w:p>
+    <w:p>
+      <w:pPr>
+        <w:pStyle w:val="CODE"/>
+      </w:pPr>
+      <w:r>
+        <w:t xml:space="preserve">    This function write data in a binary file named '</w:t>
+      </w:r>
+      <w:proofErr w:type="spellStart"/>
+      <w:r>
+        <w:t>trips.bin</w:t>
+      </w:r>
+      <w:proofErr w:type="spellEnd"/>
+      <w:r>
+        <w:t>'</w:t>
+      </w:r>
+    </w:p>
+    <w:p>
+      <w:pPr>
+        <w:pStyle w:val="CODE"/>
+      </w:pPr>
+      <w:r>
+        <w:t xml:space="preserve">    </w:t>
+      </w:r>
+    </w:p>
+    <w:p>
+      <w:pPr>
+        <w:pStyle w:val="CODE"/>
+      </w:pPr>
+      <w:r>
+        <w:t xml:space="preserve">    Parameters:</w:t>
+      </w:r>
+    </w:p>
+    <w:p>
+      <w:pPr>
+        <w:pStyle w:val="CODE"/>
+      </w:pPr>
+      <w:r>
+        <w:t xml:space="preserve">    trips (list of </w:t>
+      </w:r>
+      <w:proofErr w:type="gramStart"/>
+      <w:r>
+        <w:t>float</w:t>
+      </w:r>
+      <w:proofErr w:type="gramEnd"/>
+      <w:r>
+        <w:t>)</w:t>
+      </w:r>
+    </w:p>
+    <w:p>
+      <w:pPr>
+        <w:pStyle w:val="CODE"/>
+      </w:pPr>
+      <w:r>
+        <w:t xml:space="preserve">    </w:t>
+      </w:r>
+    </w:p>
+    <w:p>
+      <w:pPr>
+        <w:pStyle w:val="CODE"/>
+      </w:pPr>
+      <w:r>
+        <w:t xml:space="preserve">    Returns:</w:t>
+      </w:r>
+    </w:p>
+    <w:p>
+      <w:pPr>
+        <w:pStyle w:val="CODE"/>
+      </w:pPr>
+      <w:r>
+        <w:t xml:space="preserve">    None</w:t>
+      </w:r>
+    </w:p>
+    <w:p>
+      <w:pPr>
+        <w:pStyle w:val="CODE"/>
+      </w:pPr>
+      <w:r>
+        <w:t xml:space="preserve">    '''</w:t>
+      </w:r>
+    </w:p>
+    <w:p>
+      <w:pPr>
+        <w:pStyle w:val="CODE"/>
+      </w:pPr>
+      <w:r>
+        <w:t xml:space="preserve">    </w:t>
+      </w:r>
+    </w:p>
+    <w:p>
+      <w:pPr>
+        <w:pStyle w:val="CODE"/>
+      </w:pPr>
+      <w:r>
+        <w:t xml:space="preserve">    with </w:t>
+      </w:r>
+      <w:proofErr w:type="gramStart"/>
+      <w:r>
+        <w:t>open(</w:t>
+      </w:r>
+      <w:proofErr w:type="gramEnd"/>
+      <w:r>
+        <w:t>'</w:t>
+      </w:r>
+      <w:proofErr w:type="spellStart"/>
+      <w:r>
+        <w:t>trips.bin</w:t>
+      </w:r>
+      <w:proofErr w:type="spellEnd"/>
+      <w:r>
+        <w:t>', '</w:t>
+      </w:r>
+      <w:proofErr w:type="spellStart"/>
+      <w:r>
+        <w:t>wb</w:t>
+      </w:r>
+      <w:proofErr w:type="spellEnd"/>
+      <w:r>
+        <w:t>') as file:</w:t>
+      </w:r>
+    </w:p>
+    <w:p>
+      <w:pPr>
+        <w:pStyle w:val="CODE"/>
+      </w:pPr>
+      <w:r>
+        <w:t xml:space="preserve">        </w:t>
+      </w:r>
+      <w:proofErr w:type="spellStart"/>
+      <w:proofErr w:type="gramStart"/>
+      <w:r>
+        <w:t>pickle.dump</w:t>
+      </w:r>
+      <w:proofErr w:type="spellEnd"/>
+      <w:proofErr w:type="gramEnd"/>
+      <w:r>
+        <w:t>(trips, file)</w:t>
+      </w:r>
+    </w:p>
+    <w:p>
+      <w:pPr>
+        <w:pStyle w:val="CODE"/>
+      </w:pPr>
+    </w:p>
+    <w:p>
+      <w:pPr>
+        <w:pStyle w:val="CODE"/>
+      </w:pPr>
+      <w:r>
+        <w:t xml:space="preserve">def </w:t>
+      </w:r>
+      <w:proofErr w:type="spellStart"/>
+      <w:r>
+        <w:t>read_</w:t>
+      </w:r>
+      <w:proofErr w:type="gramStart"/>
+      <w:r>
+        <w:t>trips</w:t>
+      </w:r>
+      <w:proofErr w:type="spellEnd"/>
+      <w:r>
+        <w:t>(</w:t>
+      </w:r>
+      <w:proofErr w:type="gramEnd"/>
+      <w:r>
+        <w:t>) -&gt; List:</w:t>
+      </w:r>
+    </w:p>
+    <w:p>
+      <w:pPr>
+        <w:pStyle w:val="CODE"/>
+      </w:pPr>
+      <w:r>
+        <w:t xml:space="preserve">    ''' </w:t>
+      </w:r>
+    </w:p>
+    <w:p>
+      <w:pPr>
+        <w:pStyle w:val="CODE"/>
+      </w:pPr>
+      <w:r>
+        <w:t xml:space="preserve">    This function read data from a binary file named '</w:t>
+      </w:r>
+      <w:proofErr w:type="spellStart"/>
+      <w:r>
+        <w:t>trips.bin</w:t>
+      </w:r>
+      <w:proofErr w:type="spellEnd"/>
+      <w:r>
+        <w:t>'</w:t>
+      </w:r>
+    </w:p>
+    <w:p>
+      <w:pPr>
+        <w:pStyle w:val="CODE"/>
+      </w:pPr>
+      <w:r>
+        <w:t xml:space="preserve">    </w:t>
+      </w:r>
+    </w:p>
+    <w:p>
+      <w:pPr>
+        <w:pStyle w:val="CODE"/>
+      </w:pPr>
+      <w:r>
+        <w:t xml:space="preserve">    Parameters:</w:t>
+      </w:r>
+    </w:p>
+    <w:p>
+      <w:pPr>
+        <w:pStyle w:val="CODE"/>
+      </w:pPr>
+      <w:r>
+        <w:t xml:space="preserve">    None</w:t>
+      </w:r>
+    </w:p>
+    <w:p>
+      <w:pPr>
+        <w:pStyle w:val="CODE"/>
+      </w:pPr>
+      <w:r>
+        <w:t xml:space="preserve">    </w:t>
+      </w:r>
+    </w:p>
+    <w:p>
+      <w:pPr>
+        <w:pStyle w:val="CODE"/>
+      </w:pPr>
+      <w:r>
+        <w:t xml:space="preserve">    Returns:</w:t>
+      </w:r>
+    </w:p>
+    <w:p>
+      <w:pPr>
+        <w:pStyle w:val="CODE"/>
+      </w:pPr>
+      <w:r>
+        <w:t xml:space="preserve">    list of </w:t>
+      </w:r>
+      <w:proofErr w:type="gramStart"/>
+      <w:r>
+        <w:t>float</w:t>
+      </w:r>
+      <w:proofErr w:type="gramEnd"/>
+    </w:p>
+    <w:p>
+      <w:pPr>
+        <w:pStyle w:val="CODE"/>
+      </w:pPr>
+      <w:r>
+        <w:t xml:space="preserve">    '''</w:t>
+      </w:r>
+    </w:p>
+    <w:p>
+      <w:pPr>
+        <w:pStyle w:val="CODE"/>
+      </w:pPr>
+      <w:r>
+        <w:t xml:space="preserve">    try:</w:t>
+      </w:r>
+    </w:p>
+    <w:p>
+      <w:pPr>
+        <w:pStyle w:val="CODE"/>
+      </w:pPr>
+      <w:r>
+        <w:t xml:space="preserve">        with </w:t>
+      </w:r>
+      <w:proofErr w:type="gramStart"/>
+      <w:r>
+        <w:t>open(</w:t>
+      </w:r>
+      <w:proofErr w:type="gramEnd"/>
+      <w:r>
+        <w:t>'</w:t>
+      </w:r>
+      <w:proofErr w:type="spellStart"/>
+      <w:r>
+        <w:t>trips.bin</w:t>
+      </w:r>
+      <w:proofErr w:type="spellEnd"/>
+      <w:r>
+        <w:t>', '</w:t>
+      </w:r>
+      <w:proofErr w:type="spellStart"/>
+      <w:r>
+        <w:t>rb</w:t>
+      </w:r>
+      <w:proofErr w:type="spellEnd"/>
+      <w:r>
+        <w:t>') as file:</w:t>
+      </w:r>
+    </w:p>
+    <w:p>
+      <w:pPr>
+        <w:pStyle w:val="CODE"/>
+      </w:pPr>
+      <w:r>
+        <w:t xml:space="preserve">            return </w:t>
+      </w:r>
+      <w:proofErr w:type="spellStart"/>
+      <w:proofErr w:type="gramStart"/>
+      <w:r>
+        <w:t>pickle.load</w:t>
+      </w:r>
+      <w:proofErr w:type="spellEnd"/>
+      <w:proofErr w:type="gramEnd"/>
+      <w:r>
+        <w:t>(file)</w:t>
+      </w:r>
+    </w:p>
+    <w:p>
+      <w:pPr>
+        <w:pStyle w:val="CODE"/>
+      </w:pPr>
+      <w:r>
+        <w:t xml:space="preserve">    except (</w:t>
+      </w:r>
+      <w:proofErr w:type="spellStart"/>
+      <w:r>
+        <w:t>FileNotFoundError</w:t>
+      </w:r>
+      <w:proofErr w:type="spellEnd"/>
+      <w:r>
+        <w:t xml:space="preserve">, </w:t>
+      </w:r>
+      <w:proofErr w:type="spellStart"/>
+      <w:r>
+        <w:t>EOFError</w:t>
+      </w:r>
+      <w:proofErr w:type="spellEnd"/>
+      <w:r>
+        <w:t>):</w:t>
+      </w:r>
+    </w:p>
+    <w:p>
+      <w:pPr>
+        <w:pStyle w:val="CODE"/>
+      </w:pPr>
+      <w:r>
+        <w:t xml:space="preserve">        return []</w:t>
+      </w:r>
+    </w:p>
+    <w:p>
+      <w:pPr>
+        <w:pStyle w:val="CODE"/>
+      </w:pPr>
+    </w:p>
+    <w:p>
+      <w:pPr>
+        <w:pStyle w:val="CODE"/>
+      </w:pPr>
+      <w:r>
+        <w:lastRenderedPageBreak/>
+        <w:t xml:space="preserve">def </w:t>
+      </w:r>
+      <w:proofErr w:type="spellStart"/>
+      <w:r>
+        <w:t>list_</w:t>
+      </w:r>
+      <w:proofErr w:type="gramStart"/>
+      <w:r>
+        <w:t>trips</w:t>
+      </w:r>
+      <w:proofErr w:type="spellEnd"/>
+      <w:r>
+        <w:t>(</w:t>
+      </w:r>
+      <w:proofErr w:type="gramEnd"/>
+      <w:r>
+        <w:t>trips: List) -&gt; None:</w:t>
+      </w:r>
+    </w:p>
+    <w:p>
+      <w:pPr>
+        <w:pStyle w:val="CODE"/>
+      </w:pPr>
+      <w:r>
+        <w:t xml:space="preserve">    """</w:t>
+      </w:r>
+    </w:p>
+    <w:p>
+      <w:pPr>
+        <w:pStyle w:val="CODE"/>
+      </w:pPr>
+      <w:r>
+        <w:t xml:space="preserve">    This function </w:t>
+      </w:r>
+      <w:proofErr w:type="gramStart"/>
+      <w:r>
+        <w:t>show</w:t>
+      </w:r>
+      <w:proofErr w:type="gramEnd"/>
+      <w:r>
+        <w:t xml:space="preserve"> a list for console</w:t>
+      </w:r>
+    </w:p>
+    <w:p>
+      <w:pPr>
+        <w:pStyle w:val="CODE"/>
+      </w:pPr>
+      <w:r>
+        <w:t xml:space="preserve">    </w:t>
+      </w:r>
+    </w:p>
+    <w:p>
+      <w:pPr>
+        <w:pStyle w:val="CODE"/>
+      </w:pPr>
+      <w:r>
+        <w:t xml:space="preserve">    Parameters:</w:t>
+      </w:r>
+    </w:p>
+    <w:p>
+      <w:pPr>
+        <w:pStyle w:val="CODE"/>
+      </w:pPr>
+      <w:r>
+        <w:t xml:space="preserve">    </w:t>
+      </w:r>
+      <w:proofErr w:type="spellStart"/>
+      <w:proofErr w:type="gramStart"/>
+      <w:r>
+        <w:t>trips:List</w:t>
+      </w:r>
+      <w:proofErr w:type="spellEnd"/>
+      <w:proofErr w:type="gramEnd"/>
+    </w:p>
+    <w:p>
+      <w:pPr>
+        <w:pStyle w:val="CODE"/>
+      </w:pPr>
+      <w:r>
+        <w:t xml:space="preserve">    </w:t>
+      </w:r>
+    </w:p>
+    <w:p>
+      <w:pPr>
+        <w:pStyle w:val="CODE"/>
+      </w:pPr>
+      <w:r>
+        <w:t xml:space="preserve">    Returns:</w:t>
+      </w:r>
+    </w:p>
+    <w:p>
+      <w:pPr>
+        <w:pStyle w:val="CODE"/>
+      </w:pPr>
+      <w:r>
+        <w:t xml:space="preserve">    None</w:t>
+      </w:r>
+    </w:p>
+    <w:p>
+      <w:pPr>
+        <w:pStyle w:val="CODE"/>
+      </w:pPr>
+      <w:r>
+        <w:t xml:space="preserve">    """</w:t>
+      </w:r>
+    </w:p>
+    <w:p>
+      <w:pPr>
+        <w:pStyle w:val="CODE"/>
+      </w:pPr>
+      <w:r>
+        <w:t xml:space="preserve">    </w:t>
+      </w:r>
+      <w:proofErr w:type="gramStart"/>
+      <w:r>
+        <w:t>print(</w:t>
+      </w:r>
+      <w:proofErr w:type="gramEnd"/>
+      <w:r>
+        <w:t>"Distance Gallons MPG")</w:t>
+      </w:r>
+    </w:p>
+    <w:p>
+      <w:pPr>
+        <w:pStyle w:val="CODE"/>
+      </w:pPr>
+      <w:r>
+        <w:t xml:space="preserve">    for trip in trips:</w:t>
+      </w:r>
+    </w:p>
+    <w:p>
+      <w:pPr>
+        <w:pStyle w:val="CODE"/>
+      </w:pPr>
+      <w:r>
+        <w:t xml:space="preserve">        print(f"{</w:t>
+      </w:r>
+      <w:proofErr w:type="gramStart"/>
+      <w:r>
+        <w:t>trip[</w:t>
+      </w:r>
+      <w:proofErr w:type="gramEnd"/>
+      <w:r>
+        <w:t>0]} {trip[1]} {trip[2]}")</w:t>
+      </w:r>
+    </w:p>
+    <w:p>
+      <w:pPr>
+        <w:pStyle w:val="CODE"/>
+      </w:pPr>
+    </w:p>
+    <w:p>
+      <w:pPr>
+        <w:pStyle w:val="CODE"/>
+      </w:pPr>
+      <w:r>
+        <w:t xml:space="preserve">def </w:t>
+      </w:r>
+      <w:proofErr w:type="gramStart"/>
+      <w:r>
+        <w:t>main(</w:t>
+      </w:r>
+      <w:proofErr w:type="gramEnd"/>
+      <w:r>
+        <w:t>):</w:t>
+      </w:r>
+    </w:p>
+    <w:p>
+      <w:pPr>
+        <w:pStyle w:val="CODE"/>
+      </w:pPr>
+      <w:r>
+        <w:t xml:space="preserve">    </w:t>
+      </w:r>
+      <w:proofErr w:type="gramStart"/>
+      <w:r>
+        <w:t>print(</w:t>
+      </w:r>
+      <w:proofErr w:type="gramEnd"/>
+      <w:r>
+        <w:t>"The Miles Per Gallon program\n")</w:t>
+      </w:r>
+    </w:p>
+    <w:p>
+      <w:pPr>
+        <w:pStyle w:val="CODE"/>
+      </w:pPr>
+    </w:p>
+    <w:p>
+      <w:pPr>
+        <w:pStyle w:val="CODE"/>
+      </w:pPr>
+      <w:r>
+        <w:t xml:space="preserve">    trips = </w:t>
+      </w:r>
+      <w:proofErr w:type="spellStart"/>
+      <w:r>
+        <w:t>read_</w:t>
+      </w:r>
+      <w:proofErr w:type="gramStart"/>
+      <w:r>
+        <w:t>trips</w:t>
+      </w:r>
+      <w:proofErr w:type="spellEnd"/>
+      <w:r>
+        <w:t>(</w:t>
+      </w:r>
+      <w:proofErr w:type="gramEnd"/>
+      <w:r>
+        <w:t>)</w:t>
+      </w:r>
+    </w:p>
+    <w:p>
+      <w:pPr>
+        <w:pStyle w:val="CODE"/>
+      </w:pPr>
+      <w:r>
+        <w:t xml:space="preserve">    if trips:</w:t>
+      </w:r>
+    </w:p>
+    <w:p>
+      <w:pPr>
+        <w:pStyle w:val="CODE"/>
+      </w:pPr>
+      <w:r>
+        <w:t xml:space="preserve">        </w:t>
+      </w:r>
+      <w:proofErr w:type="spellStart"/>
+      <w:r>
+        <w:t>list_trips</w:t>
+      </w:r>
+      <w:proofErr w:type="spellEnd"/>
+      <w:r>
+        <w:t>(trips)</w:t>
+      </w:r>
+    </w:p>
+    <w:p>
+      <w:pPr>
+        <w:pStyle w:val="CODE"/>
+      </w:pPr>
+      <w:r>
+        <w:t xml:space="preserve">        </w:t>
+      </w:r>
+      <w:proofErr w:type="gramStart"/>
+      <w:r>
+        <w:t>print(</w:t>
+      </w:r>
+      <w:proofErr w:type="gramEnd"/>
+      <w:r>
+        <w:t>)</w:t>
+      </w:r>
+    </w:p>
+    <w:p>
+      <w:pPr>
+        <w:pStyle w:val="CODE"/>
+      </w:pPr>
+    </w:p>
+    <w:p>
+      <w:pPr>
+        <w:pStyle w:val="CODE"/>
+      </w:pPr>
+      <w:r>
+        <w:t xml:space="preserve">    while True:</w:t>
+      </w:r>
+    </w:p>
+    <w:p>
+      <w:pPr>
+        <w:pStyle w:val="CODE"/>
+      </w:pPr>
+      <w:r>
+        <w:t xml:space="preserve">        </w:t>
+      </w:r>
+      <w:proofErr w:type="spellStart"/>
+      <w:r>
+        <w:t>miles_driven</w:t>
+      </w:r>
+      <w:proofErr w:type="spellEnd"/>
+      <w:r>
+        <w:t xml:space="preserve"> = </w:t>
+      </w:r>
+      <w:proofErr w:type="spellStart"/>
+      <w:r>
+        <w:t>get_positive_</w:t>
+      </w:r>
+      <w:proofErr w:type="gramStart"/>
+      <w:r>
+        <w:t>float</w:t>
+      </w:r>
+      <w:proofErr w:type="spellEnd"/>
+      <w:r>
+        <w:t>(</w:t>
+      </w:r>
+      <w:proofErr w:type="gramEnd"/>
+      <w:r>
+        <w:t>"Enter miles driven:\t")</w:t>
+      </w:r>
+    </w:p>
+    <w:p>
+      <w:pPr>
+        <w:pStyle w:val="CODE"/>
+      </w:pPr>
+      <w:r>
+        <w:t xml:space="preserve">        </w:t>
+      </w:r>
+      <w:proofErr w:type="spellStart"/>
+      <w:r>
+        <w:t>gallons_used</w:t>
+      </w:r>
+      <w:proofErr w:type="spellEnd"/>
+      <w:r>
+        <w:t xml:space="preserve"> = </w:t>
+      </w:r>
+      <w:proofErr w:type="spellStart"/>
+      <w:r>
+        <w:t>get_positive_</w:t>
+      </w:r>
+      <w:proofErr w:type="gramStart"/>
+      <w:r>
+        <w:t>float</w:t>
+      </w:r>
+      <w:proofErr w:type="spellEnd"/>
+      <w:r>
+        <w:t>(</w:t>
+      </w:r>
+      <w:proofErr w:type="gramEnd"/>
+      <w:r>
+        <w:t>"Enter gallons of gas:\t")</w:t>
+      </w:r>
+    </w:p>
+    <w:p>
+      <w:pPr>
+        <w:pStyle w:val="CODE"/>
+      </w:pPr>
+    </w:p>
+    <w:p>
+      <w:pPr>
+        <w:pStyle w:val="CODE"/>
+      </w:pPr>
+      <w:r>
+        <w:t xml:space="preserve">        mpg = </w:t>
+      </w:r>
+      <w:proofErr w:type="gramStart"/>
+      <w:r>
+        <w:t>round(</w:t>
+      </w:r>
+      <w:proofErr w:type="gramEnd"/>
+      <w:r>
+        <w:t>(</w:t>
+      </w:r>
+      <w:proofErr w:type="spellStart"/>
+      <w:r>
+        <w:t>miles_driven</w:t>
+      </w:r>
+      <w:proofErr w:type="spellEnd"/>
+      <w:r>
+        <w:t xml:space="preserve"> / </w:t>
+      </w:r>
+      <w:proofErr w:type="spellStart"/>
+      <w:r>
+        <w:t>gallons_used</w:t>
+      </w:r>
+      <w:proofErr w:type="spellEnd"/>
+      <w:r>
+        <w:t>), 2)</w:t>
+      </w:r>
+    </w:p>
+    <w:p>
+      <w:pPr>
+        <w:pStyle w:val="CODE"/>
+      </w:pPr>
+      <w:r>
+        <w:t xml:space="preserve">        </w:t>
+      </w:r>
+      <w:proofErr w:type="gramStart"/>
+      <w:r>
+        <w:t>print(</w:t>
+      </w:r>
+      <w:proofErr w:type="spellStart"/>
+      <w:proofErr w:type="gramEnd"/>
+      <w:r>
+        <w:t>f"Miles</w:t>
+      </w:r>
+      <w:proofErr w:type="spellEnd"/>
+      <w:r>
+        <w:t xml:space="preserve"> Per Gallon:\t{mpg}\n")</w:t>
+      </w:r>
+    </w:p>
+    <w:p>
+      <w:pPr>
+        <w:pStyle w:val="CODE"/>
+      </w:pPr>
+    </w:p>
+    <w:p>
+      <w:pPr>
+        <w:pStyle w:val="CODE"/>
+      </w:pPr>
+      <w:r>
+        <w:t xml:space="preserve">        </w:t>
+      </w:r>
+      <w:proofErr w:type="spellStart"/>
+      <w:proofErr w:type="gramStart"/>
+      <w:r>
+        <w:t>trips.append</w:t>
+      </w:r>
+      <w:proofErr w:type="spellEnd"/>
+      <w:proofErr w:type="gramEnd"/>
+      <w:r>
+        <w:t>([</w:t>
+      </w:r>
+      <w:proofErr w:type="spellStart"/>
+      <w:r>
+        <w:t>miles_driven</w:t>
+      </w:r>
+      <w:proofErr w:type="spellEnd"/>
+      <w:r>
+        <w:t xml:space="preserve">, </w:t>
+      </w:r>
+      <w:proofErr w:type="spellStart"/>
+      <w:r>
+        <w:t>gallons_used</w:t>
+      </w:r>
+      <w:proofErr w:type="spellEnd"/>
+      <w:r>
+        <w:t>, mpg])</w:t>
+      </w:r>
+    </w:p>
+    <w:p>
+      <w:pPr>
+        <w:pStyle w:val="CODE"/>
+      </w:pPr>
+      <w:r>
+        <w:lastRenderedPageBreak/>
+        <w:t xml:space="preserve">        </w:t>
+      </w:r>
+      <w:proofErr w:type="spellStart"/>
+      <w:r>
+        <w:t>list_trips</w:t>
+      </w:r>
+      <w:proofErr w:type="spellEnd"/>
+      <w:r>
+        <w:t>(trips)</w:t>
+      </w:r>
+    </w:p>
+    <w:p>
+      <w:pPr>
+        <w:pStyle w:val="CODE"/>
+      </w:pPr>
+      <w:r>
+        <w:t xml:space="preserve">        </w:t>
+      </w:r>
+      <w:proofErr w:type="gramStart"/>
+      <w:r>
+        <w:t>print(</w:t>
+      </w:r>
+      <w:proofErr w:type="gramEnd"/>
+      <w:r>
+        <w:t>)</w:t>
+      </w:r>
+    </w:p>
+    <w:p>
+      <w:pPr>
+        <w:pStyle w:val="CODE"/>
+      </w:pPr>
+    </w:p>
+    <w:p>
+      <w:pPr>
+        <w:pStyle w:val="CODE"/>
+      </w:pPr>
+      <w:r>
+        <w:t xml:space="preserve">        while True:</w:t>
+      </w:r>
+    </w:p>
+    <w:p>
+      <w:pPr>
+        <w:pStyle w:val="CODE"/>
+      </w:pPr>
+      <w:r>
+        <w:t xml:space="preserve">            more = </w:t>
+      </w:r>
+      <w:proofErr w:type="gramStart"/>
+      <w:r>
+        <w:t>input(</w:t>
+      </w:r>
+      <w:proofErr w:type="gramEnd"/>
+      <w:r>
+        <w:t>"More entries? (y or n): "</w:t>
+      </w:r>
+      <w:proofErr w:type="gramStart"/>
+      <w:r>
+        <w:t>).strip</w:t>
+      </w:r>
+      <w:proofErr w:type="gramEnd"/>
+      <w:r>
+        <w:t>().lower()</w:t>
+      </w:r>
+    </w:p>
+    <w:p>
+      <w:pPr>
+        <w:pStyle w:val="CODE"/>
+      </w:pPr>
+      <w:r>
+        <w:t xml:space="preserve">            if more in ["y", "yes"]:</w:t>
+      </w:r>
+    </w:p>
+    <w:p>
+      <w:pPr>
+        <w:pStyle w:val="CODE"/>
+      </w:pPr>
+      <w:r>
+        <w:t xml:space="preserve">                break</w:t>
+      </w:r>
+    </w:p>
+    <w:p>
+      <w:pPr>
+        <w:pStyle w:val="CODE"/>
+      </w:pPr>
+      <w:r>
+        <w:t xml:space="preserve">            </w:t>
+      </w:r>
+      <w:proofErr w:type="spellStart"/>
+      <w:r>
+        <w:t>elif</w:t>
+      </w:r>
+      <w:proofErr w:type="spellEnd"/>
+      <w:r>
+        <w:t xml:space="preserve"> more in ["n", "no"]:</w:t>
+      </w:r>
+    </w:p>
+    <w:p>
+      <w:pPr>
+        <w:pStyle w:val="CODE"/>
+      </w:pPr>
+      <w:r>
+        <w:t xml:space="preserve">                </w:t>
+      </w:r>
+      <w:proofErr w:type="spellStart"/>
+      <w:r>
+        <w:t>write_trips</w:t>
+      </w:r>
+      <w:proofErr w:type="spellEnd"/>
+      <w:r>
+        <w:t>(trips)</w:t>
+      </w:r>
+    </w:p>
+    <w:p>
+      <w:pPr>
+        <w:pStyle w:val="CODE"/>
+      </w:pPr>
+      <w:r>
+        <w:t xml:space="preserve">                print("Bye!")</w:t>
+      </w:r>
+    </w:p>
+    <w:p>
+      <w:pPr>
+        <w:pStyle w:val="CODE"/>
+      </w:pPr>
+      <w:r>
+        <w:t xml:space="preserve">                return</w:t>
+      </w:r>
+    </w:p>
+    <w:p>
+      <w:pPr>
+        <w:pStyle w:val="CODE"/>
+      </w:pPr>
+      <w:r>
+        <w:t xml:space="preserve">            else:</w:t>
+      </w:r>
+    </w:p>
+    <w:p>
+      <w:pPr>
+        <w:pStyle w:val="CODE"/>
+      </w:pPr>
+      <w:r>
+        <w:t xml:space="preserve">                </w:t>
+      </w:r>
+      <w:proofErr w:type="gramStart"/>
+      <w:r>
+        <w:t>print(</w:t>
+      </w:r>
+      <w:proofErr w:type="gramEnd"/>
+      <w:r>
+        <w:t>"Invalid input. Please try again.\n")</w:t>
+      </w:r>
+    </w:p>
+    <w:p>
+      <w:pPr>
+        <w:pStyle w:val="CODE"/>
+      </w:pPr>
+    </w:p>
+    <w:p>
+      <w:pPr>
+        <w:pStyle w:val="CODE"/>
+      </w:pPr>
+      <w:r>
+        <w:t>if __name__ == "__main__":</w:t>
+      </w:r>
+    </w:p>
+    <w:p>
+      <w:pPr>
+        <w:pStyle w:val="CODE"/>
+      </w:pPr>
+      <w:r>
+        <w:t xml:space="preserve">    </w:t>
+      </w:r>
+      <w:proofErr w:type="gramStart"/>
+      <w:r>
+        <w:t>main(</w:t>
+      </w:r>
+      <w:proofErr w:type="gramEnd"/>
+      <w:r>
+        <w:t>)</w:t>
+      </w:r>
+    </w:p>
+    <w:p>
+      <w:pPr>
         <w:tabs>
           <w:tab w:val="left" w:pos="3030"/>
         </w:tabs>
@@ -5385,6 +8204,318 @@
         </w:rPr>
         <w:t>Screenshot</w:t>
       </w:r>
+    </w:p>
+    <w:p>
+      <w:pPr>
+        <w:tabs>
+          <w:tab w:val="left" w:pos="3030"/>
+        </w:tabs>
+        <w:rPr>
+          <w:rFonts w:cs="Arial"/>
+          <w:b/>
+          <w:bCs/>
+        </w:rPr>
+      </w:pPr>
+      <w:r>
+        <w:rPr>
+          <w:rFonts w:cs="Arial"/>
+          <w:b/>
+          <w:bCs/>
+        </w:rPr>
+        <w:lastRenderedPageBreak/>
+        <w:drawing>
+          <wp:inline distT="0" distB="0" distL="0" distR="0" wp14:anchorId="615BE8FB" wp14:editId="38CAA8DB">
+            <wp:extent cx="2591162" cy="4058216"/>
+            <wp:effectExtent l="0" t="0" r="0" b="0"/>
+            <wp:docPr id="942173880" name="Picture 1" descr="A screen shot of a computer&#10;&#10;Description automatically generated"/>
+            <wp:cNvGraphicFramePr>
+              <a:graphicFrameLocks xmlns:a="http://schemas.openxmlformats.org/drawingml/2006/main" noChangeAspect="1"/>
+            </wp:cNvGraphicFramePr>
+            <a:graphic xmlns:a="http://schemas.openxmlformats.org/drawingml/2006/main">
+              <a:graphicData uri="http://schemas.openxmlformats.org/drawingml/2006/picture">
+                <pic:pic xmlns:pic="http://schemas.openxmlformats.org/drawingml/2006/picture">
+                  <pic:nvPicPr>
+                    <pic:cNvPr id="942173880" name="Picture 1" descr="A screen shot of a computer&#10;&#10;Description automatically generated"/>
+                    <pic:cNvPicPr/>
+                  </pic:nvPicPr>
+                  <pic:blipFill>
+                    <a:blip r:embed="rId16"/>
+                    <a:stretch>
+                      <a:fillRect/>
+                    </a:stretch>
+                  </pic:blipFill>
+                  <pic:spPr>
+                    <a:xfrm>
+                      <a:off x="0" y="0"/>
+                      <a:ext cx="2591162" cy="4058216"/>
+                    </a:xfrm>
+                    <a:prstGeom prst="rect">
+                      <a:avLst/>
+                    </a:prstGeom>
+                  </pic:spPr>
+                </pic:pic>
+              </a:graphicData>
+            </a:graphic>
+          </wp:inline>
+        </w:drawing>
+      </w:r>
+    </w:p>
+    <w:p>
+      <w:pPr>
+        <w:tabs>
+          <w:tab w:val="left" w:pos="3030"/>
+        </w:tabs>
+        <w:jc w:val="left"/>
+        <w:rPr>
+          <w:rFonts w:cs="Arial"/>
+          <w:b/>
+          <w:bCs/>
+        </w:rPr>
+      </w:pPr>
+    </w:p>
+    <w:p>
+      <w:pPr>
+        <w:tabs>
+          <w:tab w:val="left" w:pos="3030"/>
+        </w:tabs>
+        <w:jc w:val="left"/>
+        <w:rPr>
+          <w:rFonts w:cs="Arial"/>
+          <w:b/>
+          <w:bCs/>
+        </w:rPr>
+      </w:pPr>
+    </w:p>
+    <w:p>
+      <w:pPr>
+        <w:tabs>
+          <w:tab w:val="left" w:pos="3030"/>
+        </w:tabs>
+        <w:jc w:val="left"/>
+        <w:rPr>
+          <w:rFonts w:cs="Arial"/>
+          <w:b/>
+          <w:bCs/>
+        </w:rPr>
+      </w:pPr>
+    </w:p>
+    <w:p>
+      <w:pPr>
+        <w:tabs>
+          <w:tab w:val="left" w:pos="3030"/>
+        </w:tabs>
+        <w:jc w:val="left"/>
+        <w:rPr>
+          <w:rFonts w:cs="Arial"/>
+          <w:b/>
+          <w:bCs/>
+        </w:rPr>
+      </w:pPr>
+    </w:p>
+    <w:p>
+      <w:pPr>
+        <w:tabs>
+          <w:tab w:val="left" w:pos="3030"/>
+        </w:tabs>
+        <w:jc w:val="left"/>
+        <w:rPr>
+          <w:rFonts w:cs="Arial"/>
+          <w:b/>
+          <w:bCs/>
+        </w:rPr>
+      </w:pPr>
+    </w:p>
+    <w:p>
+      <w:pPr>
+        <w:tabs>
+          <w:tab w:val="left" w:pos="3030"/>
+        </w:tabs>
+        <w:jc w:val="left"/>
+        <w:rPr>
+          <w:rFonts w:cs="Arial"/>
+          <w:b/>
+          <w:bCs/>
+        </w:rPr>
+      </w:pPr>
+    </w:p>
+    <w:p>
+      <w:pPr>
+        <w:tabs>
+          <w:tab w:val="left" w:pos="3030"/>
+        </w:tabs>
+        <w:jc w:val="left"/>
+        <w:rPr>
+          <w:rFonts w:cs="Arial"/>
+          <w:b/>
+          <w:bCs/>
+        </w:rPr>
+      </w:pPr>
+    </w:p>
+    <w:p>
+      <w:pPr>
+        <w:tabs>
+          <w:tab w:val="left" w:pos="3030"/>
+        </w:tabs>
+        <w:jc w:val="left"/>
+        <w:rPr>
+          <w:rFonts w:cs="Arial"/>
+          <w:b/>
+          <w:bCs/>
+        </w:rPr>
+      </w:pPr>
+    </w:p>
+    <w:p>
+      <w:pPr>
+        <w:tabs>
+          <w:tab w:val="left" w:pos="3030"/>
+        </w:tabs>
+        <w:jc w:val="left"/>
+        <w:rPr>
+          <w:rFonts w:cs="Arial"/>
+          <w:b/>
+          <w:bCs/>
+        </w:rPr>
+      </w:pPr>
+    </w:p>
+    <w:p>
+      <w:pPr>
+        <w:tabs>
+          <w:tab w:val="left" w:pos="3030"/>
+        </w:tabs>
+        <w:jc w:val="left"/>
+        <w:rPr>
+          <w:rFonts w:cs="Arial"/>
+          <w:b/>
+          <w:bCs/>
+        </w:rPr>
+      </w:pPr>
+    </w:p>
+    <w:p>
+      <w:pPr>
+        <w:tabs>
+          <w:tab w:val="left" w:pos="3030"/>
+        </w:tabs>
+        <w:jc w:val="left"/>
+        <w:rPr>
+          <w:rFonts w:cs="Arial"/>
+          <w:b/>
+          <w:bCs/>
+        </w:rPr>
+      </w:pPr>
+    </w:p>
+    <w:p>
+      <w:pPr>
+        <w:tabs>
+          <w:tab w:val="left" w:pos="3030"/>
+        </w:tabs>
+        <w:jc w:val="left"/>
+        <w:rPr>
+          <w:rFonts w:cs="Arial"/>
+          <w:b/>
+          <w:bCs/>
+        </w:rPr>
+      </w:pPr>
+    </w:p>
+    <w:p>
+      <w:pPr>
+        <w:tabs>
+          <w:tab w:val="left" w:pos="3030"/>
+        </w:tabs>
+        <w:jc w:val="left"/>
+        <w:rPr>
+          <w:rFonts w:cs="Arial"/>
+          <w:b/>
+          <w:bCs/>
+        </w:rPr>
+      </w:pPr>
+    </w:p>
+    <w:p>
+      <w:pPr>
+        <w:tabs>
+          <w:tab w:val="left" w:pos="3030"/>
+        </w:tabs>
+        <w:jc w:val="left"/>
+        <w:rPr>
+          <w:rFonts w:cs="Arial"/>
+          <w:b/>
+          <w:bCs/>
+        </w:rPr>
+      </w:pPr>
+      <w:r>
+        <w:rPr>
+          <w:rFonts w:cs="Arial"/>
+          <w:b/>
+          <w:bCs/>
+        </w:rPr>
+        <w:lastRenderedPageBreak/>
+        <w:t>Input Validation</w:t>
+      </w:r>
+    </w:p>
+    <w:p>
+      <w:pPr>
+        <w:tabs>
+          <w:tab w:val="left" w:pos="3030"/>
+        </w:tabs>
+        <w:rPr>
+          <w:rFonts w:cs="Arial"/>
+          <w:b/>
+          <w:bCs/>
+        </w:rPr>
+      </w:pPr>
+      <w:r>
+        <w:rPr>
+          <w:rFonts w:cs="Arial"/>
+          <w:b/>
+          <w:bCs/>
+        </w:rPr>
+        <w:drawing>
+          <wp:inline distT="0" distB="0" distL="0" distR="0" wp14:anchorId="5E78063D" wp14:editId="7D7EF315">
+            <wp:extent cx="3096057" cy="4039164"/>
+            <wp:effectExtent l="0" t="0" r="9525" b="0"/>
+            <wp:docPr id="922918549" name="Picture 1" descr="A screenshot of a computer&#10;&#10;Description automatically generated"/>
+            <wp:cNvGraphicFramePr>
+              <a:graphicFrameLocks xmlns:a="http://schemas.openxmlformats.org/drawingml/2006/main" noChangeAspect="1"/>
+            </wp:cNvGraphicFramePr>
+            <a:graphic xmlns:a="http://schemas.openxmlformats.org/drawingml/2006/main">
+              <a:graphicData uri="http://schemas.openxmlformats.org/drawingml/2006/picture">
+                <pic:pic xmlns:pic="http://schemas.openxmlformats.org/drawingml/2006/picture">
+                  <pic:nvPicPr>
+                    <pic:cNvPr id="922918549" name="Picture 1" descr="A screenshot of a computer&#10;&#10;Description automatically generated"/>
+                    <pic:cNvPicPr/>
+                  </pic:nvPicPr>
+                  <pic:blipFill>
+                    <a:blip r:embed="rId17"/>
+                    <a:stretch>
+                      <a:fillRect/>
+                    </a:stretch>
+                  </pic:blipFill>
+                  <pic:spPr>
+                    <a:xfrm>
+                      <a:off x="0" y="0"/>
+                      <a:ext cx="3096057" cy="4039164"/>
+                    </a:xfrm>
+                    <a:prstGeom prst="rect">
+                      <a:avLst/>
+                    </a:prstGeom>
+                  </pic:spPr>
+                </pic:pic>
+              </a:graphicData>
+            </a:graphic>
+          </wp:inline>
+        </w:drawing>
+      </w:r>
+    </w:p>
+    <w:p>
+      <w:pPr>
+        <w:tabs>
+          <w:tab w:val="left" w:pos="3030"/>
+        </w:tabs>
+        <w:rPr>
+          <w:rFonts w:cs="Arial"/>
+          <w:b/>
+          <w:bCs/>
+        </w:rPr>
+      </w:pPr>
     </w:p>
     <w:p>
       <w:pPr>

</xml_diff>

<commit_message>
q4: Modifed program with retaining the origial functions as asked in the question
</commit_message>
<xml_diff>
--- a/Assignment6&7_Group1.docx
+++ b/Assignment6&7_Group1.docx
@@ -8748,79 +8748,7 @@
           <w:b/>
           <w:bCs/>
         </w:rPr>
-        <w:t xml:space="preserve"> with this assignment) 2. Review the code and study the </w:t>
-      </w:r>
-      <w:proofErr w:type="spellStart"/>
-      <w:r>
-        <w:rPr>
-          <w:rFonts w:ascii="Arial" w:hAnsi="Arial" w:cs="Arial"/>
-          <w:b/>
-          <w:bCs/>
-        </w:rPr>
-        <w:t>get_</w:t>
-      </w:r>
-      <w:proofErr w:type="gramStart"/>
-      <w:r>
-        <w:rPr>
-          <w:rFonts w:ascii="Arial" w:hAnsi="Arial" w:cs="Arial"/>
-          <w:b/>
-          <w:bCs/>
-        </w:rPr>
-        <w:t>number</w:t>
-      </w:r>
-      <w:proofErr w:type="spellEnd"/>
-      <w:r>
-        <w:rPr>
-          <w:rFonts w:ascii="Arial" w:hAnsi="Arial" w:cs="Arial"/>
-          <w:b/>
-          <w:bCs/>
-        </w:rPr>
-        <w:t>(</w:t>
-      </w:r>
-      <w:proofErr w:type="gramEnd"/>
-      <w:r>
-        <w:rPr>
-          <w:rFonts w:ascii="Arial" w:hAnsi="Arial" w:cs="Arial"/>
-          <w:b/>
-          <w:bCs/>
-        </w:rPr>
-        <w:t xml:space="preserve">) and </w:t>
-      </w:r>
-      <w:proofErr w:type="spellStart"/>
-      <w:r>
-        <w:rPr>
-          <w:rFonts w:ascii="Arial" w:hAnsi="Arial" w:cs="Arial"/>
-          <w:b/>
-          <w:bCs/>
-        </w:rPr>
-        <w:t>get_integer</w:t>
-      </w:r>
-      <w:proofErr w:type="spellEnd"/>
-      <w:r>
-        <w:rPr>
-          <w:rFonts w:ascii="Arial" w:hAnsi="Arial" w:cs="Arial"/>
-          <w:b/>
-          <w:bCs/>
-        </w:rPr>
-        <w:t xml:space="preserve">() functions. Note that they receive three arguments: the prompt for a user entry, the low value that the entry must be greater than, and the high value that the entry must be less than or equal to. Then, review the calling statements in the </w:t>
-      </w:r>
-      <w:proofErr w:type="gramStart"/>
-      <w:r>
-        <w:rPr>
-          <w:rFonts w:ascii="Arial" w:hAnsi="Arial" w:cs="Arial"/>
-          <w:b/>
-          <w:bCs/>
-        </w:rPr>
-        <w:t>main(</w:t>
-      </w:r>
-      <w:proofErr w:type="gramEnd"/>
-      <w:r>
-        <w:rPr>
-          <w:rFonts w:ascii="Arial" w:hAnsi="Arial" w:cs="Arial"/>
-          <w:b/>
-          <w:bCs/>
-        </w:rPr>
-        <w:t xml:space="preserve">) function and note how these functions are used. </w:t>
+        <w:t xml:space="preserve"> with this assignment) </w:t>
       </w:r>
     </w:p>
     <w:p>
@@ -8845,7 +8773,79 @@
           <w:b/>
           <w:bCs/>
         </w:rPr>
-        <w:t xml:space="preserve">Test the program. Note that you can cause the program to crash by entering values that can’t be converted to float and int values. </w:t>
+        <w:t xml:space="preserve">Review the code and study the </w:t>
+      </w:r>
+      <w:proofErr w:type="spellStart"/>
+      <w:r>
+        <w:rPr>
+          <w:rFonts w:ascii="Arial" w:hAnsi="Arial" w:cs="Arial"/>
+          <w:b/>
+          <w:bCs/>
+        </w:rPr>
+        <w:t>get_</w:t>
+      </w:r>
+      <w:proofErr w:type="gramStart"/>
+      <w:r>
+        <w:rPr>
+          <w:rFonts w:ascii="Arial" w:hAnsi="Arial" w:cs="Arial"/>
+          <w:b/>
+          <w:bCs/>
+        </w:rPr>
+        <w:t>number</w:t>
+      </w:r>
+      <w:proofErr w:type="spellEnd"/>
+      <w:r>
+        <w:rPr>
+          <w:rFonts w:ascii="Arial" w:hAnsi="Arial" w:cs="Arial"/>
+          <w:b/>
+          <w:bCs/>
+        </w:rPr>
+        <w:t>(</w:t>
+      </w:r>
+      <w:proofErr w:type="gramEnd"/>
+      <w:r>
+        <w:rPr>
+          <w:rFonts w:ascii="Arial" w:hAnsi="Arial" w:cs="Arial"/>
+          <w:b/>
+          <w:bCs/>
+        </w:rPr>
+        <w:t xml:space="preserve">) and </w:t>
+      </w:r>
+      <w:proofErr w:type="spellStart"/>
+      <w:r>
+        <w:rPr>
+          <w:rFonts w:ascii="Arial" w:hAnsi="Arial" w:cs="Arial"/>
+          <w:b/>
+          <w:bCs/>
+        </w:rPr>
+        <w:t>get_integer</w:t>
+      </w:r>
+      <w:proofErr w:type="spellEnd"/>
+      <w:r>
+        <w:rPr>
+          <w:rFonts w:ascii="Arial" w:hAnsi="Arial" w:cs="Arial"/>
+          <w:b/>
+          <w:bCs/>
+        </w:rPr>
+        <w:t xml:space="preserve">() functions. Note that they receive three arguments: the prompt for a user entry, the low value that the entry must be greater than, and the high value that the entry must be less than or equal to. Then, review the calling statements in the </w:t>
+      </w:r>
+      <w:proofErr w:type="gramStart"/>
+      <w:r>
+        <w:rPr>
+          <w:rFonts w:ascii="Arial" w:hAnsi="Arial" w:cs="Arial"/>
+          <w:b/>
+          <w:bCs/>
+        </w:rPr>
+        <w:t>main(</w:t>
+      </w:r>
+      <w:proofErr w:type="gramEnd"/>
+      <w:r>
+        <w:rPr>
+          <w:rFonts w:ascii="Arial" w:hAnsi="Arial" w:cs="Arial"/>
+          <w:b/>
+          <w:bCs/>
+        </w:rPr>
+        <w:t xml:space="preserve">) function and note how these functions are used. </w:t>
       </w:r>
     </w:p>
     <w:p>
@@ -8870,6 +8870,31 @@
           <w:b/>
           <w:bCs/>
         </w:rPr>
+        <w:t xml:space="preserve">Test the program. Note that you can cause the program to crash by entering values that can’t be converted to float and int values. </w:t>
+      </w:r>
+    </w:p>
+    <w:p>
+      <w:pPr>
+        <w:pStyle w:val="ListParagraph"/>
+        <w:numPr>
+          <w:ilvl w:val="0"/>
+          <w:numId w:val="28"/>
+        </w:numPr>
+        <w:tabs>
+          <w:tab w:val="left" w:pos="3030"/>
+        </w:tabs>
+        <w:rPr>
+          <w:rFonts w:ascii="Arial" w:hAnsi="Arial" w:cs="Arial"/>
+          <w:b/>
+          <w:bCs/>
+        </w:rPr>
+      </w:pPr>
+      <w:r>
+        <w:rPr>
+          <w:rFonts w:ascii="Arial" w:hAnsi="Arial" w:cs="Arial"/>
+          <w:b/>
+          <w:bCs/>
+        </w:rPr>
         <w:t xml:space="preserve">Add exception handling to the </w:t>
       </w:r>
       <w:proofErr w:type="spellStart"/>
@@ -8961,6 +8986,1422 @@
     </w:p>
     <w:p>
       <w:pPr>
+        <w:pStyle w:val="CODE"/>
+      </w:pPr>
+      <w:proofErr w:type="gramStart"/>
+      <w:r>
+        <w:t>#!/</w:t>
+      </w:r>
+      <w:proofErr w:type="gramEnd"/>
+      <w:r>
+        <w:t>usr/bin/env python3</w:t>
+      </w:r>
+    </w:p>
+    <w:p>
+      <w:pPr>
+        <w:pStyle w:val="CODE"/>
+      </w:pPr>
+      <w:r>
+        <w:t xml:space="preserve">        </w:t>
+      </w:r>
+    </w:p>
+    <w:p>
+      <w:pPr>
+        <w:pStyle w:val="CODE"/>
+      </w:pPr>
+      <w:r>
+        <w:t xml:space="preserve">def </w:t>
+      </w:r>
+      <w:proofErr w:type="spellStart"/>
+      <w:r>
+        <w:t>get_</w:t>
+      </w:r>
+      <w:proofErr w:type="gramStart"/>
+      <w:r>
+        <w:t>number</w:t>
+      </w:r>
+      <w:proofErr w:type="spellEnd"/>
+      <w:r>
+        <w:t>(</w:t>
+      </w:r>
+      <w:proofErr w:type="gramEnd"/>
+      <w:r>
+        <w:t>prompt, low, high):</w:t>
+      </w:r>
+    </w:p>
+    <w:p>
+      <w:pPr>
+        <w:pStyle w:val="CODE"/>
+      </w:pPr>
+      <w:r>
+        <w:t xml:space="preserve">    ''' </w:t>
+      </w:r>
+    </w:p>
+    <w:p>
+      <w:pPr>
+        <w:pStyle w:val="CODE"/>
+      </w:pPr>
+      <w:r>
+        <w:t xml:space="preserve">    Get a float value from the user between low and high</w:t>
+      </w:r>
+    </w:p>
+    <w:p>
+      <w:pPr>
+        <w:pStyle w:val="CODE"/>
+      </w:pPr>
+      <w:r>
+        <w:t xml:space="preserve">    </w:t>
+      </w:r>
+    </w:p>
+    <w:p>
+      <w:pPr>
+        <w:pStyle w:val="CODE"/>
+      </w:pPr>
+      <w:r>
+        <w:t xml:space="preserve">    Parameters:</w:t>
+      </w:r>
+    </w:p>
+    <w:p>
+      <w:pPr>
+        <w:pStyle w:val="CODE"/>
+      </w:pPr>
+      <w:r>
+        <w:t xml:space="preserve">    </w:t>
+      </w:r>
+      <w:proofErr w:type="spellStart"/>
+      <w:r>
+        <w:t>prompt:str</w:t>
+      </w:r>
+      <w:proofErr w:type="spellEnd"/>
+    </w:p>
+    <w:p>
+      <w:pPr>
+        <w:pStyle w:val="CODE"/>
+      </w:pPr>
+      <w:r>
+        <w:t xml:space="preserve">    low: float</w:t>
+      </w:r>
+    </w:p>
+    <w:p>
+      <w:pPr>
+        <w:pStyle w:val="CODE"/>
+      </w:pPr>
+      <w:r>
+        <w:t xml:space="preserve">    </w:t>
+      </w:r>
+      <w:proofErr w:type="spellStart"/>
+      <w:r>
+        <w:t>hight</w:t>
+      </w:r>
+      <w:proofErr w:type="spellEnd"/>
+      <w:r>
+        <w:t>: float</w:t>
+      </w:r>
+    </w:p>
+    <w:p>
+      <w:pPr>
+        <w:pStyle w:val="CODE"/>
+      </w:pPr>
+      <w:r>
+        <w:t xml:space="preserve">    </w:t>
+      </w:r>
+    </w:p>
+    <w:p>
+      <w:pPr>
+        <w:pStyle w:val="CODE"/>
+      </w:pPr>
+      <w:r>
+        <w:t xml:space="preserve">    Returns:</w:t>
+      </w:r>
+    </w:p>
+    <w:p>
+      <w:pPr>
+        <w:pStyle w:val="CODE"/>
+      </w:pPr>
+      <w:r>
+        <w:t xml:space="preserve">    </w:t>
+      </w:r>
+      <w:proofErr w:type="gramStart"/>
+      <w:r>
+        <w:t>number :float</w:t>
+      </w:r>
+      <w:proofErr w:type="gramEnd"/>
+    </w:p>
+    <w:p>
+      <w:pPr>
+        <w:pStyle w:val="CODE"/>
+      </w:pPr>
+      <w:r>
+        <w:t xml:space="preserve">    '''</w:t>
+      </w:r>
+    </w:p>
+    <w:p>
+      <w:pPr>
+        <w:pStyle w:val="CODE"/>
+      </w:pPr>
+      <w:r>
+        <w:t xml:space="preserve">    while True:</w:t>
+      </w:r>
+    </w:p>
+    <w:p>
+      <w:pPr>
+        <w:pStyle w:val="CODE"/>
+      </w:pPr>
+      <w:r>
+        <w:t xml:space="preserve">        try:</w:t>
+      </w:r>
+    </w:p>
+    <w:p>
+      <w:pPr>
+        <w:pStyle w:val="CODE"/>
+      </w:pPr>
+      <w:r>
+        <w:lastRenderedPageBreak/>
+        <w:t xml:space="preserve">            number = float(input(prompt))</w:t>
+      </w:r>
+    </w:p>
+    <w:p>
+      <w:pPr>
+        <w:pStyle w:val="CODE"/>
+      </w:pPr>
+      <w:r>
+        <w:t xml:space="preserve">            if number &gt; low and number &lt;= high:</w:t>
+      </w:r>
+    </w:p>
+    <w:p>
+      <w:pPr>
+        <w:pStyle w:val="CODE"/>
+      </w:pPr>
+      <w:r>
+        <w:t xml:space="preserve">                </w:t>
+      </w:r>
+      <w:proofErr w:type="spellStart"/>
+      <w:r>
+        <w:t>is_valid</w:t>
+      </w:r>
+      <w:proofErr w:type="spellEnd"/>
+      <w:r>
+        <w:t xml:space="preserve"> = True</w:t>
+      </w:r>
+    </w:p>
+    <w:p>
+      <w:pPr>
+        <w:pStyle w:val="CODE"/>
+      </w:pPr>
+      <w:r>
+        <w:t xml:space="preserve">                return number</w:t>
+      </w:r>
+    </w:p>
+    <w:p>
+      <w:pPr>
+        <w:pStyle w:val="CODE"/>
+      </w:pPr>
+      <w:r>
+        <w:t xml:space="preserve">            else:</w:t>
+      </w:r>
+    </w:p>
+    <w:p>
+      <w:pPr>
+        <w:pStyle w:val="CODE"/>
+      </w:pPr>
+      <w:r>
+        <w:t xml:space="preserve">                </w:t>
+      </w:r>
+      <w:proofErr w:type="gramStart"/>
+      <w:r>
+        <w:t>print(</w:t>
+      </w:r>
+      <w:proofErr w:type="spellStart"/>
+      <w:proofErr w:type="gramEnd"/>
+      <w:r>
+        <w:t>f"Entry</w:t>
+      </w:r>
+      <w:proofErr w:type="spellEnd"/>
+      <w:r>
+        <w:t xml:space="preserve"> must be greater than {low} " </w:t>
+      </w:r>
+    </w:p>
+    <w:p>
+      <w:pPr>
+        <w:pStyle w:val="CODE"/>
+      </w:pPr>
+      <w:r>
+        <w:t xml:space="preserve">                    </w:t>
+      </w:r>
+      <w:proofErr w:type="spellStart"/>
+      <w:r>
+        <w:t>f"and</w:t>
+      </w:r>
+      <w:proofErr w:type="spellEnd"/>
+      <w:r>
+        <w:t xml:space="preserve"> less than or equal to {high}.")</w:t>
+      </w:r>
+    </w:p>
+    <w:p>
+      <w:pPr>
+        <w:pStyle w:val="CODE"/>
+      </w:pPr>
+      <w:r>
+        <w:t xml:space="preserve">                continue</w:t>
+      </w:r>
+    </w:p>
+    <w:p>
+      <w:pPr>
+        <w:pStyle w:val="CODE"/>
+      </w:pPr>
+      <w:r>
+        <w:t xml:space="preserve">        except </w:t>
+      </w:r>
+      <w:proofErr w:type="spellStart"/>
+      <w:r>
+        <w:t>ValueError</w:t>
+      </w:r>
+      <w:proofErr w:type="spellEnd"/>
+      <w:r>
+        <w:t>:</w:t>
+      </w:r>
+    </w:p>
+    <w:p>
+      <w:pPr>
+        <w:pStyle w:val="CODE"/>
+      </w:pPr>
+      <w:r>
+        <w:t xml:space="preserve">            </w:t>
+      </w:r>
+      <w:proofErr w:type="gramStart"/>
+      <w:r>
+        <w:t>print(</w:t>
+      </w:r>
+      <w:proofErr w:type="gramEnd"/>
+      <w:r>
+        <w:t>"Invalid input. Please enter a float value.")</w:t>
+      </w:r>
+    </w:p>
+    <w:p>
+      <w:pPr>
+        <w:pStyle w:val="CODE"/>
+      </w:pPr>
+    </w:p>
+    <w:p>
+      <w:pPr>
+        <w:pStyle w:val="CODE"/>
+      </w:pPr>
+      <w:r>
+        <w:t xml:space="preserve">def </w:t>
+      </w:r>
+      <w:proofErr w:type="spellStart"/>
+      <w:r>
+        <w:t>get_</w:t>
+      </w:r>
+      <w:proofErr w:type="gramStart"/>
+      <w:r>
+        <w:t>integer</w:t>
+      </w:r>
+      <w:proofErr w:type="spellEnd"/>
+      <w:r>
+        <w:t>(</w:t>
+      </w:r>
+      <w:proofErr w:type="gramEnd"/>
+      <w:r>
+        <w:t>prompt, low, high):</w:t>
+      </w:r>
+    </w:p>
+    <w:p>
+      <w:pPr>
+        <w:pStyle w:val="CODE"/>
+      </w:pPr>
+      <w:r>
+        <w:t xml:space="preserve">    ''' </w:t>
+      </w:r>
+    </w:p>
+    <w:p>
+      <w:pPr>
+        <w:pStyle w:val="CODE"/>
+      </w:pPr>
+      <w:r>
+        <w:t xml:space="preserve">    Get an integer value from the user between low and high</w:t>
+      </w:r>
+    </w:p>
+    <w:p>
+      <w:pPr>
+        <w:pStyle w:val="CODE"/>
+      </w:pPr>
+      <w:r>
+        <w:t xml:space="preserve">    </w:t>
+      </w:r>
+    </w:p>
+    <w:p>
+      <w:pPr>
+        <w:pStyle w:val="CODE"/>
+      </w:pPr>
+      <w:r>
+        <w:t xml:space="preserve">    Parameters:</w:t>
+      </w:r>
+    </w:p>
+    <w:p>
+      <w:pPr>
+        <w:pStyle w:val="CODE"/>
+      </w:pPr>
+      <w:r>
+        <w:t xml:space="preserve">    </w:t>
+      </w:r>
+      <w:proofErr w:type="spellStart"/>
+      <w:r>
+        <w:t>prompt:str</w:t>
+      </w:r>
+      <w:proofErr w:type="spellEnd"/>
+    </w:p>
+    <w:p>
+      <w:pPr>
+        <w:pStyle w:val="CODE"/>
+      </w:pPr>
+      <w:r>
+        <w:t xml:space="preserve">    low: float</w:t>
+      </w:r>
+    </w:p>
+    <w:p>
+      <w:pPr>
+        <w:pStyle w:val="CODE"/>
+      </w:pPr>
+      <w:r>
+        <w:t xml:space="preserve">    </w:t>
+      </w:r>
+      <w:proofErr w:type="spellStart"/>
+      <w:r>
+        <w:t>hight</w:t>
+      </w:r>
+      <w:proofErr w:type="spellEnd"/>
+      <w:r>
+        <w:t>: float</w:t>
+      </w:r>
+    </w:p>
+    <w:p>
+      <w:pPr>
+        <w:pStyle w:val="CODE"/>
+      </w:pPr>
+      <w:r>
+        <w:t xml:space="preserve">    </w:t>
+      </w:r>
+    </w:p>
+    <w:p>
+      <w:pPr>
+        <w:pStyle w:val="CODE"/>
+      </w:pPr>
+      <w:r>
+        <w:t xml:space="preserve">    Returns:</w:t>
+      </w:r>
+    </w:p>
+    <w:p>
+      <w:pPr>
+        <w:pStyle w:val="CODE"/>
+      </w:pPr>
+      <w:r>
+        <w:t xml:space="preserve">    </w:t>
+      </w:r>
+      <w:proofErr w:type="spellStart"/>
+      <w:proofErr w:type="gramStart"/>
+      <w:r>
+        <w:t>number:float</w:t>
+      </w:r>
+      <w:proofErr w:type="spellEnd"/>
+      <w:proofErr w:type="gramEnd"/>
+    </w:p>
+    <w:p>
+      <w:pPr>
+        <w:pStyle w:val="CODE"/>
+      </w:pPr>
+      <w:r>
+        <w:t xml:space="preserve">    '''</w:t>
+      </w:r>
+    </w:p>
+    <w:p>
+      <w:pPr>
+        <w:pStyle w:val="CODE"/>
+      </w:pPr>
+      <w:r>
+        <w:t xml:space="preserve">    while True:</w:t>
+      </w:r>
+    </w:p>
+    <w:p>
+      <w:pPr>
+        <w:pStyle w:val="CODE"/>
+      </w:pPr>
+      <w:r>
+        <w:t xml:space="preserve">        try:</w:t>
+      </w:r>
+    </w:p>
+    <w:p>
+      <w:pPr>
+        <w:pStyle w:val="CODE"/>
+      </w:pPr>
+      <w:r>
+        <w:t xml:space="preserve">            number = int(input(prompt))</w:t>
+      </w:r>
+    </w:p>
+    <w:p>
+      <w:pPr>
+        <w:pStyle w:val="CODE"/>
+      </w:pPr>
+      <w:r>
+        <w:t xml:space="preserve">            if number &gt; low and number &lt;= high:</w:t>
+      </w:r>
+    </w:p>
+    <w:p>
+      <w:pPr>
+        <w:pStyle w:val="CODE"/>
+      </w:pPr>
+      <w:r>
+        <w:t xml:space="preserve">                </w:t>
+      </w:r>
+      <w:proofErr w:type="spellStart"/>
+      <w:r>
+        <w:t>is_valid</w:t>
+      </w:r>
+      <w:proofErr w:type="spellEnd"/>
+      <w:r>
+        <w:t xml:space="preserve"> = True</w:t>
+      </w:r>
+    </w:p>
+    <w:p>
+      <w:pPr>
+        <w:pStyle w:val="CODE"/>
+      </w:pPr>
+      <w:r>
+        <w:t xml:space="preserve">                return number</w:t>
+      </w:r>
+    </w:p>
+    <w:p>
+      <w:pPr>
+        <w:pStyle w:val="CODE"/>
+      </w:pPr>
+      <w:r>
+        <w:t xml:space="preserve">            else:</w:t>
+      </w:r>
+    </w:p>
+    <w:p>
+      <w:pPr>
+        <w:pStyle w:val="CODE"/>
+      </w:pPr>
+      <w:r>
+        <w:lastRenderedPageBreak/>
+        <w:t xml:space="preserve">                </w:t>
+      </w:r>
+      <w:proofErr w:type="gramStart"/>
+      <w:r>
+        <w:t>print(</w:t>
+      </w:r>
+      <w:proofErr w:type="spellStart"/>
+      <w:proofErr w:type="gramEnd"/>
+      <w:r>
+        <w:t>f"Entry</w:t>
+      </w:r>
+      <w:proofErr w:type="spellEnd"/>
+      <w:r>
+        <w:t xml:space="preserve"> must be greater than {low} " </w:t>
+      </w:r>
+    </w:p>
+    <w:p>
+      <w:pPr>
+        <w:pStyle w:val="CODE"/>
+      </w:pPr>
+      <w:r>
+        <w:t xml:space="preserve">                    </w:t>
+      </w:r>
+      <w:proofErr w:type="spellStart"/>
+      <w:r>
+        <w:t>f"and</w:t>
+      </w:r>
+      <w:proofErr w:type="spellEnd"/>
+      <w:r>
+        <w:t xml:space="preserve"> less than or equal to {high}.")</w:t>
+      </w:r>
+    </w:p>
+    <w:p>
+      <w:pPr>
+        <w:pStyle w:val="CODE"/>
+      </w:pPr>
+      <w:r>
+        <w:t xml:space="preserve">                continue</w:t>
+      </w:r>
+    </w:p>
+    <w:p>
+      <w:pPr>
+        <w:pStyle w:val="CODE"/>
+      </w:pPr>
+      <w:r>
+        <w:t xml:space="preserve">        except </w:t>
+      </w:r>
+      <w:proofErr w:type="spellStart"/>
+      <w:r>
+        <w:t>ValueError</w:t>
+      </w:r>
+      <w:proofErr w:type="spellEnd"/>
+      <w:r>
+        <w:t>:</w:t>
+      </w:r>
+    </w:p>
+    <w:p>
+      <w:pPr>
+        <w:pStyle w:val="CODE"/>
+      </w:pPr>
+      <w:r>
+        <w:t xml:space="preserve">            </w:t>
+      </w:r>
+      <w:proofErr w:type="gramStart"/>
+      <w:r>
+        <w:t>print(</w:t>
+      </w:r>
+      <w:proofErr w:type="gramEnd"/>
+      <w:r>
+        <w:t>"Invalid input. Please enter an integer value.")</w:t>
+      </w:r>
+    </w:p>
+    <w:p>
+      <w:pPr>
+        <w:pStyle w:val="CODE"/>
+      </w:pPr>
+    </w:p>
+    <w:p>
+      <w:pPr>
+        <w:pStyle w:val="CODE"/>
+      </w:pPr>
+    </w:p>
+    <w:p>
+      <w:pPr>
+        <w:pStyle w:val="CODE"/>
+      </w:pPr>
+      <w:r>
+        <w:t xml:space="preserve">def </w:t>
+      </w:r>
+      <w:proofErr w:type="spellStart"/>
+      <w:r>
+        <w:t>calculate_future_</w:t>
+      </w:r>
+      <w:proofErr w:type="gramStart"/>
+      <w:r>
+        <w:t>value</w:t>
+      </w:r>
+      <w:proofErr w:type="spellEnd"/>
+      <w:r>
+        <w:t>(</w:t>
+      </w:r>
+      <w:proofErr w:type="spellStart"/>
+      <w:proofErr w:type="gramEnd"/>
+      <w:r>
+        <w:t>monthly_investment</w:t>
+      </w:r>
+      <w:proofErr w:type="spellEnd"/>
+      <w:r>
+        <w:t xml:space="preserve">, </w:t>
+      </w:r>
+      <w:proofErr w:type="spellStart"/>
+      <w:r>
+        <w:t>yearly_interest</w:t>
+      </w:r>
+      <w:proofErr w:type="spellEnd"/>
+      <w:r>
+        <w:t>, years):</w:t>
+      </w:r>
+    </w:p>
+    <w:p>
+      <w:pPr>
+        <w:pStyle w:val="CODE"/>
+      </w:pPr>
+      <w:r>
+        <w:t xml:space="preserve">    ''' </w:t>
+      </w:r>
+    </w:p>
+    <w:p>
+      <w:pPr>
+        <w:pStyle w:val="CODE"/>
+      </w:pPr>
+      <w:r>
+        <w:t xml:space="preserve">    </w:t>
+      </w:r>
+      <w:proofErr w:type="spellStart"/>
+      <w:r>
+        <w:t>Calcuate</w:t>
+      </w:r>
+      <w:proofErr w:type="spellEnd"/>
+      <w:r>
+        <w:t xml:space="preserve"> the future value of an investment</w:t>
+      </w:r>
+    </w:p>
+    <w:p>
+      <w:pPr>
+        <w:pStyle w:val="CODE"/>
+      </w:pPr>
+      <w:r>
+        <w:t xml:space="preserve">    </w:t>
+      </w:r>
+    </w:p>
+    <w:p>
+      <w:pPr>
+        <w:pStyle w:val="CODE"/>
+      </w:pPr>
+      <w:r>
+        <w:t xml:space="preserve">    Parameters:</w:t>
+      </w:r>
+    </w:p>
+    <w:p>
+      <w:pPr>
+        <w:pStyle w:val="CODE"/>
+      </w:pPr>
+      <w:r>
+        <w:t xml:space="preserve">    </w:t>
+      </w:r>
+      <w:proofErr w:type="spellStart"/>
+      <w:r>
+        <w:t>monthly_investment</w:t>
+      </w:r>
+      <w:proofErr w:type="spellEnd"/>
+      <w:r>
+        <w:t>: float</w:t>
+      </w:r>
+    </w:p>
+    <w:p>
+      <w:pPr>
+        <w:pStyle w:val="CODE"/>
+      </w:pPr>
+      <w:r>
+        <w:t xml:space="preserve">    </w:t>
+      </w:r>
+      <w:proofErr w:type="spellStart"/>
+      <w:r>
+        <w:t>yearly_interest</w:t>
+      </w:r>
+      <w:proofErr w:type="spellEnd"/>
+      <w:r>
+        <w:t>: float</w:t>
+      </w:r>
+    </w:p>
+    <w:p>
+      <w:pPr>
+        <w:pStyle w:val="CODE"/>
+      </w:pPr>
+      <w:r>
+        <w:t xml:space="preserve">    years: int</w:t>
+      </w:r>
+    </w:p>
+    <w:p>
+      <w:pPr>
+        <w:pStyle w:val="CODE"/>
+      </w:pPr>
+      <w:r>
+        <w:t xml:space="preserve">    </w:t>
+      </w:r>
+    </w:p>
+    <w:p>
+      <w:pPr>
+        <w:pStyle w:val="CODE"/>
+      </w:pPr>
+      <w:r>
+        <w:t xml:space="preserve">    Returns:</w:t>
+      </w:r>
+    </w:p>
+    <w:p>
+      <w:pPr>
+        <w:pStyle w:val="CODE"/>
+      </w:pPr>
+      <w:r>
+        <w:t xml:space="preserve">    </w:t>
+      </w:r>
+      <w:proofErr w:type="spellStart"/>
+      <w:r>
+        <w:t>future_value</w:t>
+      </w:r>
+      <w:proofErr w:type="spellEnd"/>
+      <w:r>
+        <w:t>: float</w:t>
+      </w:r>
+    </w:p>
+    <w:p>
+      <w:pPr>
+        <w:pStyle w:val="CODE"/>
+      </w:pPr>
+      <w:r>
+        <w:t xml:space="preserve">    '''</w:t>
+      </w:r>
+    </w:p>
+    <w:p>
+      <w:pPr>
+        <w:pStyle w:val="CODE"/>
+      </w:pPr>
+      <w:r>
+        <w:t xml:space="preserve">    # </w:t>
+      </w:r>
+      <w:proofErr w:type="gramStart"/>
+      <w:r>
+        <w:t>convert</w:t>
+      </w:r>
+      <w:proofErr w:type="gramEnd"/>
+      <w:r>
+        <w:t xml:space="preserve"> yearly values to monthly values</w:t>
+      </w:r>
+    </w:p>
+    <w:p>
+      <w:pPr>
+        <w:pStyle w:val="CODE"/>
+      </w:pPr>
+      <w:r>
+        <w:t xml:space="preserve">    </w:t>
+      </w:r>
+      <w:proofErr w:type="spellStart"/>
+      <w:r>
+        <w:t>monthly_interest_rate</w:t>
+      </w:r>
+      <w:proofErr w:type="spellEnd"/>
+      <w:r>
+        <w:t xml:space="preserve"> = </w:t>
+      </w:r>
+      <w:proofErr w:type="spellStart"/>
+      <w:r>
+        <w:t>yearly_interest</w:t>
+      </w:r>
+      <w:proofErr w:type="spellEnd"/>
+      <w:r>
+        <w:t xml:space="preserve"> / 12 / 100</w:t>
+      </w:r>
+    </w:p>
+    <w:p>
+      <w:pPr>
+        <w:pStyle w:val="CODE"/>
+      </w:pPr>
+      <w:r>
+        <w:t xml:space="preserve">    months = years * 12</w:t>
+      </w:r>
+    </w:p>
+    <w:p>
+      <w:pPr>
+        <w:pStyle w:val="CODE"/>
+      </w:pPr>
+    </w:p>
+    <w:p>
+      <w:pPr>
+        <w:pStyle w:val="CODE"/>
+      </w:pPr>
+      <w:r>
+        <w:t xml:space="preserve">    # </w:t>
+      </w:r>
+      <w:proofErr w:type="gramStart"/>
+      <w:r>
+        <w:t>calculate</w:t>
+      </w:r>
+      <w:proofErr w:type="gramEnd"/>
+      <w:r>
+        <w:t xml:space="preserve"> future value</w:t>
+      </w:r>
+    </w:p>
+    <w:p>
+      <w:pPr>
+        <w:pStyle w:val="CODE"/>
+      </w:pPr>
+      <w:r>
+        <w:t xml:space="preserve">    </w:t>
+      </w:r>
+      <w:proofErr w:type="spellStart"/>
+      <w:r>
+        <w:t>future_value</w:t>
+      </w:r>
+      <w:proofErr w:type="spellEnd"/>
+      <w:r>
+        <w:t xml:space="preserve"> = 0.0</w:t>
+      </w:r>
+    </w:p>
+    <w:p>
+      <w:pPr>
+        <w:pStyle w:val="CODE"/>
+      </w:pPr>
+      <w:r>
+        <w:t xml:space="preserve">    for </w:t>
+      </w:r>
+      <w:proofErr w:type="spellStart"/>
+      <w:r>
+        <w:t>i</w:t>
+      </w:r>
+      <w:proofErr w:type="spellEnd"/>
+      <w:r>
+        <w:t xml:space="preserve"> in range(months):</w:t>
+      </w:r>
+    </w:p>
+    <w:p>
+      <w:pPr>
+        <w:pStyle w:val="CODE"/>
+      </w:pPr>
+      <w:r>
+        <w:t xml:space="preserve">        </w:t>
+      </w:r>
+      <w:proofErr w:type="spellStart"/>
+      <w:r>
+        <w:t>future_value</w:t>
+      </w:r>
+      <w:proofErr w:type="spellEnd"/>
+      <w:r>
+        <w:t xml:space="preserve"> += </w:t>
+      </w:r>
+      <w:proofErr w:type="spellStart"/>
+      <w:r>
+        <w:t>monthly_investment</w:t>
+      </w:r>
+      <w:proofErr w:type="spellEnd"/>
+    </w:p>
+    <w:p>
+      <w:pPr>
+        <w:pStyle w:val="CODE"/>
+      </w:pPr>
+      <w:r>
+        <w:t xml:space="preserve">        </w:t>
+      </w:r>
+      <w:proofErr w:type="spellStart"/>
+      <w:r>
+        <w:t>monthly_interest</w:t>
+      </w:r>
+      <w:proofErr w:type="spellEnd"/>
+      <w:r>
+        <w:t xml:space="preserve"> = </w:t>
+      </w:r>
+      <w:proofErr w:type="spellStart"/>
+      <w:r>
+        <w:t>future_value</w:t>
+      </w:r>
+      <w:proofErr w:type="spellEnd"/>
+      <w:r>
+        <w:t xml:space="preserve"> * </w:t>
+      </w:r>
+      <w:proofErr w:type="spellStart"/>
+      <w:r>
+        <w:t>monthly_interest_rate</w:t>
+      </w:r>
+      <w:proofErr w:type="spellEnd"/>
+    </w:p>
+    <w:p>
+      <w:pPr>
+        <w:pStyle w:val="CODE"/>
+      </w:pPr>
+      <w:r>
+        <w:t xml:space="preserve">        </w:t>
+      </w:r>
+      <w:proofErr w:type="spellStart"/>
+      <w:r>
+        <w:t>future_value</w:t>
+      </w:r>
+      <w:proofErr w:type="spellEnd"/>
+      <w:r>
+        <w:t xml:space="preserve"> += </w:t>
+      </w:r>
+      <w:proofErr w:type="spellStart"/>
+      <w:r>
+        <w:t>monthly_interest</w:t>
+      </w:r>
+      <w:proofErr w:type="spellEnd"/>
+    </w:p>
+    <w:p>
+      <w:pPr>
+        <w:pStyle w:val="CODE"/>
+      </w:pPr>
+    </w:p>
+    <w:p>
+      <w:pPr>
+        <w:pStyle w:val="CODE"/>
+      </w:pPr>
+      <w:r>
+        <w:lastRenderedPageBreak/>
+        <w:t xml:space="preserve">    return </w:t>
+      </w:r>
+      <w:proofErr w:type="spellStart"/>
+      <w:r>
+        <w:t>future_value</w:t>
+      </w:r>
+      <w:proofErr w:type="spellEnd"/>
+    </w:p>
+    <w:p>
+      <w:pPr>
+        <w:pStyle w:val="CODE"/>
+      </w:pPr>
+    </w:p>
+    <w:p>
+      <w:pPr>
+        <w:pStyle w:val="CODE"/>
+      </w:pPr>
+      <w:r>
+        <w:t xml:space="preserve">def </w:t>
+      </w:r>
+      <w:proofErr w:type="gramStart"/>
+      <w:r>
+        <w:t>main(</w:t>
+      </w:r>
+      <w:proofErr w:type="gramEnd"/>
+      <w:r>
+        <w:t>):</w:t>
+      </w:r>
+    </w:p>
+    <w:p>
+      <w:pPr>
+        <w:pStyle w:val="CODE"/>
+      </w:pPr>
+      <w:r>
+        <w:t xml:space="preserve">    while True:</w:t>
+      </w:r>
+    </w:p>
+    <w:p>
+      <w:pPr>
+        <w:pStyle w:val="CODE"/>
+      </w:pPr>
+      <w:r>
+        <w:t xml:space="preserve">        # </w:t>
+      </w:r>
+      <w:proofErr w:type="gramStart"/>
+      <w:r>
+        <w:t>get</w:t>
+      </w:r>
+      <w:proofErr w:type="gramEnd"/>
+      <w:r>
+        <w:t xml:space="preserve"> input from the user</w:t>
+      </w:r>
+    </w:p>
+    <w:p>
+      <w:pPr>
+        <w:pStyle w:val="CODE"/>
+      </w:pPr>
+      <w:r>
+        <w:t xml:space="preserve">        </w:t>
+      </w:r>
+      <w:proofErr w:type="gramStart"/>
+      <w:r>
+        <w:t>print(</w:t>
+      </w:r>
+      <w:proofErr w:type="gramEnd"/>
+      <w:r>
+        <w:t>)</w:t>
+      </w:r>
+    </w:p>
+    <w:p>
+      <w:pPr>
+        <w:pStyle w:val="CODE"/>
+      </w:pPr>
+      <w:r>
+        <w:t xml:space="preserve">        </w:t>
+      </w:r>
+      <w:proofErr w:type="gramStart"/>
+      <w:r>
+        <w:t>print(</w:t>
+      </w:r>
+      <w:proofErr w:type="gramEnd"/>
+      <w:r>
+        <w:t>"Future Value Calculator\n")</w:t>
+      </w:r>
+    </w:p>
+    <w:p>
+      <w:pPr>
+        <w:pStyle w:val="CODE"/>
+      </w:pPr>
+      <w:r>
+        <w:t xml:space="preserve">        </w:t>
+      </w:r>
+      <w:proofErr w:type="spellStart"/>
+      <w:r>
+        <w:t>monthly_investment</w:t>
+      </w:r>
+      <w:proofErr w:type="spellEnd"/>
+      <w:r>
+        <w:t xml:space="preserve"> = </w:t>
+      </w:r>
+      <w:proofErr w:type="spellStart"/>
+      <w:r>
+        <w:t>get_</w:t>
+      </w:r>
+      <w:proofErr w:type="gramStart"/>
+      <w:r>
+        <w:t>number</w:t>
+      </w:r>
+      <w:proofErr w:type="spellEnd"/>
+      <w:r>
+        <w:t>(</w:t>
+      </w:r>
+      <w:proofErr w:type="gramEnd"/>
+      <w:r>
+        <w:t>"Enter monthly investment:\t", 0, 1000)</w:t>
+      </w:r>
+    </w:p>
+    <w:p>
+      <w:pPr>
+        <w:pStyle w:val="CODE"/>
+      </w:pPr>
+      <w:r>
+        <w:t xml:space="preserve">        </w:t>
+      </w:r>
+      <w:proofErr w:type="spellStart"/>
+      <w:r>
+        <w:t>yearly_interest_rate</w:t>
+      </w:r>
+      <w:proofErr w:type="spellEnd"/>
+      <w:r>
+        <w:t xml:space="preserve"> = </w:t>
+      </w:r>
+      <w:proofErr w:type="spellStart"/>
+      <w:r>
+        <w:t>get_</w:t>
+      </w:r>
+      <w:proofErr w:type="gramStart"/>
+      <w:r>
+        <w:t>number</w:t>
+      </w:r>
+      <w:proofErr w:type="spellEnd"/>
+      <w:r>
+        <w:t>(</w:t>
+      </w:r>
+      <w:proofErr w:type="gramEnd"/>
+      <w:r>
+        <w:t>"Enter yearly interest rate:\t", 0, 15)</w:t>
+      </w:r>
+    </w:p>
+    <w:p>
+      <w:pPr>
+        <w:pStyle w:val="CODE"/>
+      </w:pPr>
+      <w:r>
+        <w:t xml:space="preserve">        years = </w:t>
+      </w:r>
+      <w:proofErr w:type="spellStart"/>
+      <w:r>
+        <w:t>get_</w:t>
+      </w:r>
+      <w:proofErr w:type="gramStart"/>
+      <w:r>
+        <w:t>integer</w:t>
+      </w:r>
+      <w:proofErr w:type="spellEnd"/>
+      <w:r>
+        <w:t>(</w:t>
+      </w:r>
+      <w:proofErr w:type="gramEnd"/>
+      <w:r>
+        <w:t>"Enter number of years:\t\t", 0, 50)</w:t>
+      </w:r>
+    </w:p>
+    <w:p>
+      <w:pPr>
+        <w:pStyle w:val="CODE"/>
+      </w:pPr>
+    </w:p>
+    <w:p>
+      <w:pPr>
+        <w:pStyle w:val="CODE"/>
+      </w:pPr>
+      <w:r>
+        <w:t xml:space="preserve">        # </w:t>
+      </w:r>
+      <w:proofErr w:type="gramStart"/>
+      <w:r>
+        <w:t>get</w:t>
+      </w:r>
+      <w:proofErr w:type="gramEnd"/>
+      <w:r>
+        <w:t xml:space="preserve"> and display future value</w:t>
+      </w:r>
+    </w:p>
+    <w:p>
+      <w:pPr>
+        <w:pStyle w:val="CODE"/>
+      </w:pPr>
+      <w:r>
+        <w:t xml:space="preserve">        </w:t>
+      </w:r>
+      <w:proofErr w:type="spellStart"/>
+      <w:r>
+        <w:t>future_value</w:t>
+      </w:r>
+      <w:proofErr w:type="spellEnd"/>
+      <w:r>
+        <w:t xml:space="preserve"> = </w:t>
+      </w:r>
+      <w:proofErr w:type="spellStart"/>
+      <w:r>
+        <w:t>calculate_future_</w:t>
+      </w:r>
+      <w:proofErr w:type="gramStart"/>
+      <w:r>
+        <w:t>value</w:t>
+      </w:r>
+      <w:proofErr w:type="spellEnd"/>
+      <w:r>
+        <w:t>(</w:t>
+      </w:r>
+      <w:proofErr w:type="gramEnd"/>
+    </w:p>
+    <w:p>
+      <w:pPr>
+        <w:pStyle w:val="CODE"/>
+      </w:pPr>
+      <w:r>
+        <w:t xml:space="preserve">            </w:t>
+      </w:r>
+      <w:proofErr w:type="spellStart"/>
+      <w:r>
+        <w:t>monthly_investment</w:t>
+      </w:r>
+      <w:proofErr w:type="spellEnd"/>
+      <w:r>
+        <w:t xml:space="preserve">, </w:t>
+      </w:r>
+      <w:proofErr w:type="spellStart"/>
+      <w:r>
+        <w:t>yearly_interest_rate</w:t>
+      </w:r>
+      <w:proofErr w:type="spellEnd"/>
+      <w:r>
+        <w:t>, years)</w:t>
+      </w:r>
+    </w:p>
+    <w:p>
+      <w:pPr>
+        <w:pStyle w:val="CODE"/>
+      </w:pPr>
+      <w:r>
+        <w:t xml:space="preserve">        </w:t>
+      </w:r>
+    </w:p>
+    <w:p>
+      <w:pPr>
+        <w:pStyle w:val="CODE"/>
+      </w:pPr>
+      <w:r>
+        <w:t xml:space="preserve">        </w:t>
+      </w:r>
+      <w:proofErr w:type="gramStart"/>
+      <w:r>
+        <w:t>print(</w:t>
+      </w:r>
+      <w:proofErr w:type="gramEnd"/>
+      <w:r>
+        <w:t>)</w:t>
+      </w:r>
+    </w:p>
+    <w:p>
+      <w:pPr>
+        <w:pStyle w:val="CODE"/>
+      </w:pPr>
+      <w:r>
+        <w:t xml:space="preserve">        </w:t>
+      </w:r>
+      <w:proofErr w:type="gramStart"/>
+      <w:r>
+        <w:t>print(</w:t>
+      </w:r>
+      <w:proofErr w:type="spellStart"/>
+      <w:proofErr w:type="gramEnd"/>
+      <w:r>
+        <w:t>f"Future</w:t>
+      </w:r>
+      <w:proofErr w:type="spellEnd"/>
+      <w:r>
+        <w:t xml:space="preserve"> value:\t\t\t{round(</w:t>
+      </w:r>
+      <w:proofErr w:type="spellStart"/>
+      <w:r>
+        <w:t>future_value</w:t>
+      </w:r>
+      <w:proofErr w:type="spellEnd"/>
+      <w:r>
+        <w:t>, 2)}")</w:t>
+      </w:r>
+    </w:p>
+    <w:p>
+      <w:pPr>
+        <w:pStyle w:val="CODE"/>
+      </w:pPr>
+      <w:r>
+        <w:t xml:space="preserve">        </w:t>
+      </w:r>
+      <w:proofErr w:type="gramStart"/>
+      <w:r>
+        <w:t>print(</w:t>
+      </w:r>
+      <w:proofErr w:type="gramEnd"/>
+      <w:r>
+        <w:t>)</w:t>
+      </w:r>
+    </w:p>
+    <w:p>
+      <w:pPr>
+        <w:pStyle w:val="CODE"/>
+      </w:pPr>
+    </w:p>
+    <w:p>
+      <w:pPr>
+        <w:pStyle w:val="CODE"/>
+      </w:pPr>
+      <w:r>
+        <w:t xml:space="preserve">        # </w:t>
+      </w:r>
+      <w:proofErr w:type="gramStart"/>
+      <w:r>
+        <w:t>see</w:t>
+      </w:r>
+      <w:proofErr w:type="gramEnd"/>
+      <w:r>
+        <w:t xml:space="preserve"> if the user wants to continue</w:t>
+      </w:r>
+    </w:p>
+    <w:p>
+      <w:pPr>
+        <w:pStyle w:val="CODE"/>
+      </w:pPr>
+      <w:r>
+        <w:t xml:space="preserve">        while True:</w:t>
+      </w:r>
+    </w:p>
+    <w:p>
+      <w:pPr>
+        <w:pStyle w:val="CODE"/>
+      </w:pPr>
+      <w:r>
+        <w:t xml:space="preserve">            choice = </w:t>
+      </w:r>
+      <w:proofErr w:type="gramStart"/>
+      <w:r>
+        <w:t>input(</w:t>
+      </w:r>
+      <w:proofErr w:type="gramEnd"/>
+      <w:r>
+        <w:t>"Continue? (y/n): ")</w:t>
+      </w:r>
+    </w:p>
+    <w:p>
+      <w:pPr>
+        <w:pStyle w:val="CODE"/>
+      </w:pPr>
+      <w:r>
+        <w:t xml:space="preserve">            if </w:t>
+      </w:r>
+      <w:proofErr w:type="spellStart"/>
+      <w:proofErr w:type="gramStart"/>
+      <w:r>
+        <w:t>choice.lower</w:t>
+      </w:r>
+      <w:proofErr w:type="spellEnd"/>
+      <w:proofErr w:type="gramEnd"/>
+      <w:r>
+        <w:t>() == "y":</w:t>
+      </w:r>
+    </w:p>
+    <w:p>
+      <w:pPr>
+        <w:pStyle w:val="CODE"/>
+      </w:pPr>
+      <w:r>
+        <w:t xml:space="preserve">                break</w:t>
+      </w:r>
+    </w:p>
+    <w:p>
+      <w:pPr>
+        <w:pStyle w:val="CODE"/>
+      </w:pPr>
+      <w:r>
+        <w:t xml:space="preserve">            </w:t>
+      </w:r>
+      <w:proofErr w:type="spellStart"/>
+      <w:r>
+        <w:t>elif</w:t>
+      </w:r>
+      <w:proofErr w:type="spellEnd"/>
+      <w:r>
+        <w:t xml:space="preserve"> </w:t>
+      </w:r>
+      <w:proofErr w:type="spellStart"/>
+      <w:proofErr w:type="gramStart"/>
+      <w:r>
+        <w:t>choice.lower</w:t>
+      </w:r>
+      <w:proofErr w:type="spellEnd"/>
+      <w:proofErr w:type="gramEnd"/>
+      <w:r>
+        <w:t>() == "n":</w:t>
+      </w:r>
+    </w:p>
+    <w:p>
+      <w:pPr>
+        <w:pStyle w:val="CODE"/>
+      </w:pPr>
+      <w:r>
+        <w:t xml:space="preserve">                print("Bye!")</w:t>
+      </w:r>
+    </w:p>
+    <w:p>
+      <w:pPr>
+        <w:pStyle w:val="CODE"/>
+      </w:pPr>
+      <w:r>
+        <w:t xml:space="preserve">                </w:t>
+      </w:r>
+      <w:proofErr w:type="gramStart"/>
+      <w:r>
+        <w:t>exit(</w:t>
+      </w:r>
+      <w:proofErr w:type="gramEnd"/>
+      <w:r>
+        <w:t>)</w:t>
+      </w:r>
+    </w:p>
+    <w:p>
+      <w:pPr>
+        <w:pStyle w:val="CODE"/>
+      </w:pPr>
+      <w:r>
+        <w:t xml:space="preserve">            else:</w:t>
+      </w:r>
+    </w:p>
+    <w:p>
+      <w:pPr>
+        <w:pStyle w:val="CODE"/>
+      </w:pPr>
+      <w:r>
+        <w:t xml:space="preserve">                </w:t>
+      </w:r>
+      <w:proofErr w:type="gramStart"/>
+      <w:r>
+        <w:t>print(</w:t>
+      </w:r>
+      <w:proofErr w:type="gramEnd"/>
+      <w:r>
+        <w:t>"Invalid input. Please enter 'y' or 'n'.")</w:t>
+      </w:r>
+    </w:p>
+    <w:p>
+      <w:pPr>
+        <w:pStyle w:val="CODE"/>
+      </w:pPr>
+      <w:r>
+        <w:t xml:space="preserve">    </w:t>
+      </w:r>
+    </w:p>
+    <w:p>
+      <w:pPr>
+        <w:pStyle w:val="CODE"/>
+      </w:pPr>
+      <w:r>
+        <w:lastRenderedPageBreak/>
+        <w:t>if __name__ == "__main__":</w:t>
+      </w:r>
+    </w:p>
+    <w:p>
+      <w:pPr>
+        <w:pStyle w:val="CODE"/>
+      </w:pPr>
+      <w:r>
+        <w:t xml:space="preserve">    </w:t>
+      </w:r>
+      <w:proofErr w:type="gramStart"/>
+      <w:r>
+        <w:t>main(</w:t>
+      </w:r>
+      <w:proofErr w:type="gramEnd"/>
+      <w:r>
+        <w:t>)</w:t>
+      </w:r>
+    </w:p>
+    <w:p>
+      <w:pPr>
         <w:tabs>
           <w:tab w:val="left" w:pos="3030"/>
         </w:tabs>
@@ -8998,6 +10439,183 @@
         </w:rPr>
         <w:t>Screenshot</w:t>
       </w:r>
+    </w:p>
+    <w:p>
+      <w:pPr>
+        <w:tabs>
+          <w:tab w:val="left" w:pos="3030"/>
+        </w:tabs>
+        <w:rPr>
+          <w:rFonts w:cs="Arial"/>
+          <w:b/>
+          <w:bCs/>
+        </w:rPr>
+      </w:pPr>
+      <w:r>
+        <w:rPr>
+          <w:rFonts w:cs="Arial"/>
+          <w:b/>
+          <w:bCs/>
+        </w:rPr>
+        <w:drawing>
+          <wp:inline distT="0" distB="0" distL="0" distR="0" wp14:anchorId="47B83E84" wp14:editId="67C18CBD">
+            <wp:extent cx="2905530" cy="3620005"/>
+            <wp:effectExtent l="0" t="0" r="9525" b="0"/>
+            <wp:docPr id="1778221202" name="Picture 1" descr="A screenshot of a computer screen&#10;&#10;Description automatically generated"/>
+            <wp:cNvGraphicFramePr>
+              <a:graphicFrameLocks xmlns:a="http://schemas.openxmlformats.org/drawingml/2006/main" noChangeAspect="1"/>
+            </wp:cNvGraphicFramePr>
+            <a:graphic xmlns:a="http://schemas.openxmlformats.org/drawingml/2006/main">
+              <a:graphicData uri="http://schemas.openxmlformats.org/drawingml/2006/picture">
+                <pic:pic xmlns:pic="http://schemas.openxmlformats.org/drawingml/2006/picture">
+                  <pic:nvPicPr>
+                    <pic:cNvPr id="1778221202" name="Picture 1" descr="A screenshot of a computer screen&#10;&#10;Description automatically generated"/>
+                    <pic:cNvPicPr/>
+                  </pic:nvPicPr>
+                  <pic:blipFill>
+                    <a:blip r:embed="rId18"/>
+                    <a:stretch>
+                      <a:fillRect/>
+                    </a:stretch>
+                  </pic:blipFill>
+                  <pic:spPr>
+                    <a:xfrm>
+                      <a:off x="0" y="0"/>
+                      <a:ext cx="2905530" cy="3620005"/>
+                    </a:xfrm>
+                    <a:prstGeom prst="rect">
+                      <a:avLst/>
+                    </a:prstGeom>
+                  </pic:spPr>
+                </pic:pic>
+              </a:graphicData>
+            </a:graphic>
+          </wp:inline>
+        </w:drawing>
+      </w:r>
+    </w:p>
+    <w:p>
+      <w:pPr>
+        <w:tabs>
+          <w:tab w:val="left" w:pos="3030"/>
+        </w:tabs>
+        <w:rPr>
+          <w:rFonts w:cs="Arial"/>
+          <w:b/>
+          <w:bCs/>
+        </w:rPr>
+      </w:pPr>
+      <w:r>
+        <w:rPr>
+          <w:rFonts w:cs="Arial"/>
+          <w:b/>
+          <w:bCs/>
+        </w:rPr>
+        <w:t>Validation of each input</w:t>
+      </w:r>
+    </w:p>
+    <w:p>
+      <w:pPr>
+        <w:tabs>
+          <w:tab w:val="left" w:pos="3030"/>
+        </w:tabs>
+        <w:rPr>
+          <w:rFonts w:cs="Arial"/>
+          <w:b/>
+          <w:bCs/>
+        </w:rPr>
+      </w:pPr>
+      <w:r>
+        <w:rPr>
+          <w:rFonts w:cs="Arial"/>
+          <w:b/>
+          <w:bCs/>
+        </w:rPr>
+        <w:lastRenderedPageBreak/>
+        <w:drawing>
+          <wp:inline distT="0" distB="0" distL="0" distR="0" wp14:anchorId="648D3611" wp14:editId="38F0E352">
+            <wp:extent cx="4191585" cy="3324689"/>
+            <wp:effectExtent l="0" t="0" r="0" b="9525"/>
+            <wp:docPr id="190295590" name="Picture 1" descr="A screenshot of a computer screen&#10;&#10;Description automatically generated"/>
+            <wp:cNvGraphicFramePr>
+              <a:graphicFrameLocks xmlns:a="http://schemas.openxmlformats.org/drawingml/2006/main" noChangeAspect="1"/>
+            </wp:cNvGraphicFramePr>
+            <a:graphic xmlns:a="http://schemas.openxmlformats.org/drawingml/2006/main">
+              <a:graphicData uri="http://schemas.openxmlformats.org/drawingml/2006/picture">
+                <pic:pic xmlns:pic="http://schemas.openxmlformats.org/drawingml/2006/picture">
+                  <pic:nvPicPr>
+                    <pic:cNvPr id="190295590" name="Picture 1" descr="A screenshot of a computer screen&#10;&#10;Description automatically generated"/>
+                    <pic:cNvPicPr/>
+                  </pic:nvPicPr>
+                  <pic:blipFill>
+                    <a:blip r:embed="rId19"/>
+                    <a:stretch>
+                      <a:fillRect/>
+                    </a:stretch>
+                  </pic:blipFill>
+                  <pic:spPr>
+                    <a:xfrm>
+                      <a:off x="0" y="0"/>
+                      <a:ext cx="4191585" cy="3324689"/>
+                    </a:xfrm>
+                    <a:prstGeom prst="rect">
+                      <a:avLst/>
+                    </a:prstGeom>
+                  </pic:spPr>
+                </pic:pic>
+              </a:graphicData>
+            </a:graphic>
+          </wp:inline>
+        </w:drawing>
+      </w:r>
+    </w:p>
+    <w:p>
+      <w:pPr>
+        <w:tabs>
+          <w:tab w:val="left" w:pos="3030"/>
+        </w:tabs>
+        <w:rPr>
+          <w:rFonts w:cs="Arial"/>
+          <w:b/>
+          <w:bCs/>
+        </w:rPr>
+      </w:pPr>
+    </w:p>
+    <w:p>
+      <w:pPr>
+        <w:tabs>
+          <w:tab w:val="left" w:pos="3030"/>
+        </w:tabs>
+        <w:rPr>
+          <w:rFonts w:cs="Arial"/>
+          <w:b/>
+          <w:bCs/>
+        </w:rPr>
+      </w:pPr>
+    </w:p>
+    <w:p>
+      <w:pPr>
+        <w:tabs>
+          <w:tab w:val="left" w:pos="3030"/>
+        </w:tabs>
+        <w:rPr>
+          <w:rFonts w:cs="Arial"/>
+          <w:b/>
+          <w:bCs/>
+        </w:rPr>
+      </w:pPr>
+    </w:p>
+    <w:p>
+      <w:pPr>
+        <w:tabs>
+          <w:tab w:val="left" w:pos="3030"/>
+        </w:tabs>
+        <w:rPr>
+          <w:rFonts w:cs="Arial"/>
+          <w:b/>
+          <w:bCs/>
+        </w:rPr>
+      </w:pPr>
     </w:p>
     <w:p>
       <w:pPr>

</xml_diff>